<commit_message>
Quản lý giao hàng
</commit_message>
<xml_diff>
--- a/BaoCao/Interface/[Team3][Interface]QuanLyKhuyenMai.docx
+++ b/BaoCao/Interface/[Team3][Interface]QuanLyKhuyenMai.docx
@@ -1,6 +1,6 @@
 
 <file path=word/document.xml><?xml version="1.0" encoding="utf-8"?>
-<w:document xmlns:wpc="http://schemas.microsoft.com/office/word/2010/wordprocessingCanvas" xmlns:mc="http://schemas.openxmlformats.org/markup-compatibility/2006" xmlns:o="urn:schemas-microsoft-com:office:office" xmlns:r="http://schemas.openxmlformats.org/officeDocument/2006/relationships" xmlns:m="http://schemas.openxmlformats.org/officeDocument/2006/math" xmlns:v="urn:schemas-microsoft-com:vml" xmlns:wp14="http://schemas.microsoft.com/office/word/2010/wordprocessingDrawing" xmlns:wp="http://schemas.openxmlformats.org/drawingml/2006/wordprocessingDrawing" xmlns:w10="urn:schemas-microsoft-com:office:word" xmlns:w="http://schemas.openxmlformats.org/wordprocessingml/2006/main" xmlns:w14="http://schemas.microsoft.com/office/word/2010/wordml" xmlns:w15="http://schemas.microsoft.com/office/word/2012/wordml" xmlns:wpg="http://schemas.microsoft.com/office/word/2010/wordprocessingGroup" xmlns:wpi="http://schemas.microsoft.com/office/word/2010/wordprocessingInk" xmlns:wne="http://schemas.microsoft.com/office/word/2006/wordml" xmlns:wps="http://schemas.microsoft.com/office/word/2010/wordprocessingShape" mc:Ignorable="w14 w15 wp14">
+<w:document xmlns:wpc="http://schemas.microsoft.com/office/word/2010/wordprocessingCanvas" xmlns:cx="http://schemas.microsoft.com/office/drawing/2014/chartex" xmlns:cx1="http://schemas.microsoft.com/office/drawing/2015/9/8/chartex" xmlns:cx2="http://schemas.microsoft.com/office/drawing/2015/10/21/chartex" xmlns:cx3="http://schemas.microsoft.com/office/drawing/2016/5/9/chartex" xmlns:cx4="http://schemas.microsoft.com/office/drawing/2016/5/10/chartex" xmlns:cx5="http://schemas.microsoft.com/office/drawing/2016/5/11/chartex" xmlns:cx6="http://schemas.microsoft.com/office/drawing/2016/5/12/chartex" xmlns:cx7="http://schemas.microsoft.com/office/drawing/2016/5/13/chartex" xmlns:cx8="http://schemas.microsoft.com/office/drawing/2016/5/14/chartex" xmlns:mc="http://schemas.openxmlformats.org/markup-compatibility/2006" xmlns:aink="http://schemas.microsoft.com/office/drawing/2016/ink" xmlns:am3d="http://schemas.microsoft.com/office/drawing/2017/model3d" xmlns:o="urn:schemas-microsoft-com:office:office" xmlns:r="http://schemas.openxmlformats.org/officeDocument/2006/relationships" xmlns:m="http://schemas.openxmlformats.org/officeDocument/2006/math" xmlns:v="urn:schemas-microsoft-com:vml" xmlns:wp14="http://schemas.microsoft.com/office/word/2010/wordprocessingDrawing" xmlns:wp="http://schemas.openxmlformats.org/drawingml/2006/wordprocessingDrawing" xmlns:w10="urn:schemas-microsoft-com:office:word" xmlns:w="http://schemas.openxmlformats.org/wordprocessingml/2006/main" xmlns:w14="http://schemas.microsoft.com/office/word/2010/wordml" xmlns:w15="http://schemas.microsoft.com/office/word/2012/wordml" xmlns:w16se="http://schemas.microsoft.com/office/word/2015/wordml/symex" xmlns:wpg="http://schemas.microsoft.com/office/word/2010/wordprocessingGroup" xmlns:wpi="http://schemas.microsoft.com/office/word/2010/wordprocessingInk" xmlns:wne="http://schemas.microsoft.com/office/word/2006/wordml" xmlns:wps="http://schemas.microsoft.com/office/word/2010/wordprocessingShape" mc:Ignorable="w14 w15 w16se wp14">
   <w:body>
     <w:p>
       <w:r>
@@ -46,7 +46,7 @@
     </w:p>
     <w:tbl>
       <w:tblPr>
-        <w:tblStyle w:val="TableGrid"/>
+        <w:tblStyle w:val="LiBang"/>
         <w:tblW w:w="9180" w:type="dxa"/>
         <w:jc w:val="center"/>
         <w:tblInd w:w="0" w:type="dxa"/>
@@ -350,7 +350,7 @@
           </w:tcPr>
           <w:p>
             <w:pPr>
-              <w:pStyle w:val="ListParagraph"/>
+              <w:pStyle w:val="oancuaDanhsach"/>
               <w:spacing w:line="360" w:lineRule="auto"/>
               <w:ind w:left="0" w:firstLine="0"/>
               <w:jc w:val="both"/>
@@ -639,7 +639,7 @@
     </w:p>
     <w:tbl>
       <w:tblPr>
-        <w:tblStyle w:val="TableGrid"/>
+        <w:tblStyle w:val="LiBang"/>
         <w:tblW w:w="9180" w:type="dxa"/>
         <w:jc w:val="center"/>
         <w:tblInd w:w="0" w:type="dxa"/>
@@ -848,15 +848,7 @@
                 <w:sz w:val="26"/>
                 <w:szCs w:val="26"/>
               </w:rPr>
-              <w:t xml:space="preserve">Control </w:t>
-            </w:r>
-            <w:r>
-              <w:rPr>
-                <w:rFonts w:ascii="Times New Roman" w:hAnsi="Times New Roman" w:cs="Times New Roman"/>
-                <w:sz w:val="26"/>
-                <w:szCs w:val="26"/>
-              </w:rPr>
-              <w:t>hiển thị thông tin khuyến mãi</w:t>
+              <w:t>Control hiển thị thông tin khuyến mãi</w:t>
             </w:r>
           </w:p>
         </w:tc>
@@ -943,7 +935,7 @@
           </w:tcPr>
           <w:p>
             <w:pPr>
-              <w:pStyle w:val="ListParagraph"/>
+              <w:pStyle w:val="oancuaDanhsach"/>
               <w:spacing w:line="360" w:lineRule="auto"/>
               <w:ind w:left="0" w:firstLine="0"/>
               <w:jc w:val="both"/>
@@ -1074,15 +1066,7 @@
                 <w:sz w:val="26"/>
                 <w:szCs w:val="26"/>
               </w:rPr>
-              <w:t xml:space="preserve">sản phẩm </w:t>
-            </w:r>
-            <w:r>
-              <w:rPr>
-                <w:rFonts w:ascii="Times New Roman" w:hAnsi="Times New Roman" w:cs="Times New Roman"/>
-                <w:sz w:val="26"/>
-                <w:szCs w:val="26"/>
-              </w:rPr>
-              <w:t>tặng khi đạt điều kiện</w:t>
+              <w:t>sản phẩm tặng khi đạt điều kiện</w:t>
             </w:r>
           </w:p>
         </w:tc>
@@ -1288,7 +1272,7 @@
           </w:tcPr>
           <w:p>
             <w:pPr>
-              <w:pStyle w:val="ListParagraph"/>
+              <w:pStyle w:val="oancuaDanhsach"/>
               <w:spacing w:line="360" w:lineRule="auto"/>
               <w:ind w:left="0" w:firstLine="0"/>
               <w:jc w:val="both"/>
@@ -1396,7 +1380,7 @@
           </w:tcPr>
           <w:p>
             <w:pPr>
-              <w:pStyle w:val="ListParagraph"/>
+              <w:pStyle w:val="oancuaDanhsach"/>
               <w:spacing w:line="360" w:lineRule="auto"/>
               <w:ind w:left="0" w:firstLine="0"/>
               <w:jc w:val="both"/>
@@ -1464,7 +1448,7 @@
     </w:p>
     <w:tbl>
       <w:tblPr>
-        <w:tblStyle w:val="TableGrid"/>
+        <w:tblStyle w:val="LiBang"/>
         <w:tblW w:w="9180" w:type="dxa"/>
         <w:jc w:val="center"/>
         <w:tblInd w:w="0" w:type="dxa"/>
@@ -1760,7 +1744,7 @@
           </w:tcPr>
           <w:p>
             <w:pPr>
-              <w:pStyle w:val="ListParagraph"/>
+              <w:pStyle w:val="oancuaDanhsach"/>
               <w:spacing w:line="360" w:lineRule="auto"/>
               <w:ind w:left="0" w:firstLine="0"/>
               <w:jc w:val="both"/>
@@ -1784,15 +1768,7 @@
                 <w:sz w:val="26"/>
                 <w:szCs w:val="26"/>
               </w:rPr>
-              <w:t xml:space="preserve">sản phẩm </w:t>
-            </w:r>
-            <w:r>
-              <w:rPr>
-                <w:rFonts w:ascii="Times New Roman" w:hAnsi="Times New Roman" w:cs="Times New Roman"/>
-                <w:sz w:val="26"/>
-                <w:szCs w:val="26"/>
-              </w:rPr>
-              <w:t>có trong hệ thống</w:t>
+              <w:t>sản phẩm có trong hệ thống</w:t>
             </w:r>
           </w:p>
         </w:tc>
@@ -2073,7 +2049,7 @@
           </w:tcPr>
           <w:p>
             <w:pPr>
-              <w:pStyle w:val="ListParagraph"/>
+              <w:pStyle w:val="oancuaDanhsach"/>
               <w:spacing w:line="360" w:lineRule="auto"/>
               <w:ind w:left="0" w:firstLine="0"/>
               <w:jc w:val="both"/>
@@ -2097,15 +2073,7 @@
                 <w:sz w:val="26"/>
                 <w:szCs w:val="26"/>
               </w:rPr>
-              <w:t xml:space="preserve">sản phẩm </w:t>
-            </w:r>
-            <w:r>
-              <w:rPr>
-                <w:rFonts w:ascii="Times New Roman" w:hAnsi="Times New Roman" w:cs="Times New Roman"/>
-                <w:sz w:val="26"/>
-                <w:szCs w:val="26"/>
-              </w:rPr>
-              <w:t>yêu cầu của khuyến mãi</w:t>
+              <w:t>sản phẩm yêu cầu của khuyến mãi</w:t>
             </w:r>
           </w:p>
         </w:tc>
@@ -2189,7 +2157,7 @@
           </w:tcPr>
           <w:p>
             <w:pPr>
-              <w:pStyle w:val="ListParagraph"/>
+              <w:pStyle w:val="oancuaDanhsach"/>
               <w:spacing w:line="360" w:lineRule="auto"/>
               <w:ind w:left="0" w:firstLine="0"/>
               <w:jc w:val="both"/>
@@ -2297,7 +2265,7 @@
           </w:tcPr>
           <w:p>
             <w:pPr>
-              <w:pStyle w:val="ListParagraph"/>
+              <w:pStyle w:val="oancuaDanhsach"/>
               <w:spacing w:line="360" w:lineRule="auto"/>
               <w:ind w:left="0" w:firstLine="0"/>
               <w:jc w:val="both"/>
@@ -2573,12 +2541,10 @@
           </wp:inline>
         </w:drawing>
       </w:r>
-      <w:bookmarkStart w:id="0" w:name="_GoBack"/>
-      <w:bookmarkEnd w:id="0"/>
     </w:p>
     <w:tbl>
       <w:tblPr>
-        <w:tblStyle w:val="TableGrid"/>
+        <w:tblStyle w:val="LiBang"/>
         <w:tblW w:w="9180" w:type="dxa"/>
         <w:jc w:val="center"/>
         <w:tblInd w:w="0" w:type="dxa"/>
@@ -2874,7 +2840,7 @@
           </w:tcPr>
           <w:p>
             <w:pPr>
-              <w:pStyle w:val="ListParagraph"/>
+              <w:pStyle w:val="oancuaDanhsach"/>
               <w:spacing w:line="360" w:lineRule="auto"/>
               <w:ind w:left="0" w:firstLine="0"/>
               <w:jc w:val="both"/>
@@ -3179,7 +3145,7 @@
           </w:tcPr>
           <w:p>
             <w:pPr>
-              <w:pStyle w:val="ListParagraph"/>
+              <w:pStyle w:val="oancuaDanhsach"/>
               <w:spacing w:line="360" w:lineRule="auto"/>
               <w:ind w:left="0" w:firstLine="0"/>
               <w:jc w:val="both"/>
@@ -3287,7 +3253,7 @@
           </w:tcPr>
           <w:p>
             <w:pPr>
-              <w:pStyle w:val="ListParagraph"/>
+              <w:pStyle w:val="oancuaDanhsach"/>
               <w:spacing w:line="360" w:lineRule="auto"/>
               <w:ind w:left="0" w:firstLine="0"/>
               <w:jc w:val="both"/>
@@ -3387,7 +3353,7 @@
           </w:tcPr>
           <w:p>
             <w:pPr>
-              <w:pStyle w:val="ListParagraph"/>
+              <w:pStyle w:val="oancuaDanhsach"/>
               <w:spacing w:line="360" w:lineRule="auto"/>
               <w:ind w:left="0" w:firstLine="0"/>
               <w:jc w:val="both"/>
@@ -3624,6 +3590,2585 @@
                 <w:szCs w:val="26"/>
               </w:rPr>
               <w:t>Control tìm kiếm sản phẩm</w:t>
+            </w:r>
+          </w:p>
+        </w:tc>
+      </w:tr>
+    </w:tbl>
+    <w:p/>
+    <w:p>
+      <w:r>
+        <w:br w:type="page"/>
+      </w:r>
+    </w:p>
+    <w:p>
+      <w:r>
+        <w:lastRenderedPageBreak/>
+        <w:t>Quản lý giao hàng</w:t>
+      </w:r>
+    </w:p>
+    <w:p>
+      <w:r>
+        <w:rPr>
+          <w:noProof/>
+        </w:rPr>
+        <w:drawing>
+          <wp:inline distT="0" distB="0" distL="0" distR="0">
+            <wp:extent cx="5943600" cy="4083050"/>
+            <wp:effectExtent l="0" t="0" r="0" b="0"/>
+            <wp:docPr id="7" name="Hình ảnh 7" descr="Tạo hình cắt từ Màn hình"/>
+            <wp:cNvGraphicFramePr>
+              <a:graphicFrameLocks xmlns:a="http://schemas.openxmlformats.org/drawingml/2006/main" noChangeAspect="1"/>
+            </wp:cNvGraphicFramePr>
+            <a:graphic xmlns:a="http://schemas.openxmlformats.org/drawingml/2006/main">
+              <a:graphicData uri="http://schemas.openxmlformats.org/drawingml/2006/picture">
+                <pic:pic xmlns:pic="http://schemas.openxmlformats.org/drawingml/2006/picture">
+                  <pic:nvPicPr>
+                    <pic:cNvPr id="7" name="81034AF.tmp"/>
+                    <pic:cNvPicPr/>
+                  </pic:nvPicPr>
+                  <pic:blipFill>
+                    <a:blip r:embed="rId9">
+                      <a:extLst>
+                        <a:ext uri="{28A0092B-C50C-407E-A947-70E740481C1C}">
+                          <a14:useLocalDpi xmlns:a14="http://schemas.microsoft.com/office/drawing/2010/main" val="0"/>
+                        </a:ext>
+                      </a:extLst>
+                    </a:blip>
+                    <a:stretch>
+                      <a:fillRect/>
+                    </a:stretch>
+                  </pic:blipFill>
+                  <pic:spPr>
+                    <a:xfrm>
+                      <a:off x="0" y="0"/>
+                      <a:ext cx="5943600" cy="4083050"/>
+                    </a:xfrm>
+                    <a:prstGeom prst="rect">
+                      <a:avLst/>
+                    </a:prstGeom>
+                  </pic:spPr>
+                </pic:pic>
+              </a:graphicData>
+            </a:graphic>
+          </wp:inline>
+        </w:drawing>
+      </w:r>
+    </w:p>
+    <w:p/>
+    <w:tbl>
+      <w:tblPr>
+        <w:tblStyle w:val="LiBang"/>
+        <w:tblW w:w="9180" w:type="dxa"/>
+        <w:jc w:val="center"/>
+        <w:tblInd w:w="0" w:type="dxa"/>
+        <w:tblLook w:val="04A0" w:firstRow="1" w:lastRow="0" w:firstColumn="1" w:lastColumn="0" w:noHBand="0" w:noVBand="1"/>
+      </w:tblPr>
+      <w:tblGrid>
+        <w:gridCol w:w="763"/>
+        <w:gridCol w:w="1676"/>
+        <w:gridCol w:w="6741"/>
+      </w:tblGrid>
+      <w:tr>
+        <w:trPr>
+          <w:jc w:val="center"/>
+        </w:trPr>
+        <w:tc>
+          <w:tcPr>
+            <w:tcW w:w="763" w:type="dxa"/>
+            <w:tcBorders>
+              <w:top w:val="single" w:sz="4" w:space="0" w:color="auto"/>
+              <w:left w:val="single" w:sz="4" w:space="0" w:color="auto"/>
+              <w:bottom w:val="single" w:sz="4" w:space="0" w:color="auto"/>
+              <w:right w:val="single" w:sz="4" w:space="0" w:color="auto"/>
+            </w:tcBorders>
+            <w:vAlign w:val="center"/>
+            <w:hideMark/>
+          </w:tcPr>
+          <w:p>
+            <w:pPr>
+              <w:spacing w:line="360" w:lineRule="auto"/>
+              <w:jc w:val="center"/>
+              <w:rPr>
+                <w:rFonts w:ascii="Times New Roman" w:hAnsi="Times New Roman" w:cs="Times New Roman"/>
+                <w:sz w:val="26"/>
+                <w:szCs w:val="26"/>
+              </w:rPr>
+            </w:pPr>
+            <w:r>
+              <w:rPr>
+                <w:rFonts w:ascii="Times New Roman" w:hAnsi="Times New Roman" w:cs="Times New Roman"/>
+                <w:sz w:val="26"/>
+                <w:szCs w:val="26"/>
+              </w:rPr>
+              <w:t>STT</w:t>
+            </w:r>
+          </w:p>
+        </w:tc>
+        <w:tc>
+          <w:tcPr>
+            <w:tcW w:w="1676" w:type="dxa"/>
+            <w:tcBorders>
+              <w:top w:val="single" w:sz="4" w:space="0" w:color="auto"/>
+              <w:left w:val="single" w:sz="4" w:space="0" w:color="auto"/>
+              <w:bottom w:val="single" w:sz="4" w:space="0" w:color="auto"/>
+              <w:right w:val="single" w:sz="4" w:space="0" w:color="auto"/>
+            </w:tcBorders>
+            <w:vAlign w:val="center"/>
+            <w:hideMark/>
+          </w:tcPr>
+          <w:p>
+            <w:pPr>
+              <w:spacing w:line="360" w:lineRule="auto"/>
+              <w:jc w:val="center"/>
+              <w:rPr>
+                <w:rFonts w:ascii="Times New Roman" w:hAnsi="Times New Roman" w:cs="Times New Roman"/>
+                <w:sz w:val="26"/>
+                <w:szCs w:val="26"/>
+              </w:rPr>
+            </w:pPr>
+            <w:r>
+              <w:rPr>
+                <w:rFonts w:ascii="Times New Roman" w:hAnsi="Times New Roman" w:cs="Times New Roman"/>
+                <w:sz w:val="26"/>
+                <w:szCs w:val="26"/>
+              </w:rPr>
+              <w:t>Nhóm control</w:t>
+            </w:r>
+          </w:p>
+        </w:tc>
+        <w:tc>
+          <w:tcPr>
+            <w:tcW w:w="6741" w:type="dxa"/>
+            <w:tcBorders>
+              <w:top w:val="single" w:sz="4" w:space="0" w:color="auto"/>
+              <w:left w:val="single" w:sz="4" w:space="0" w:color="auto"/>
+              <w:bottom w:val="single" w:sz="4" w:space="0" w:color="auto"/>
+              <w:right w:val="single" w:sz="4" w:space="0" w:color="auto"/>
+            </w:tcBorders>
+            <w:vAlign w:val="center"/>
+            <w:hideMark/>
+          </w:tcPr>
+          <w:p>
+            <w:pPr>
+              <w:spacing w:line="360" w:lineRule="auto"/>
+              <w:jc w:val="center"/>
+              <w:rPr>
+                <w:rFonts w:ascii="Times New Roman" w:hAnsi="Times New Roman" w:cs="Times New Roman"/>
+                <w:sz w:val="26"/>
+                <w:szCs w:val="26"/>
+              </w:rPr>
+            </w:pPr>
+            <w:r>
+              <w:rPr>
+                <w:rFonts w:ascii="Times New Roman" w:hAnsi="Times New Roman" w:cs="Times New Roman"/>
+                <w:sz w:val="26"/>
+                <w:szCs w:val="26"/>
+              </w:rPr>
+              <w:t>Mô tả</w:t>
+            </w:r>
+          </w:p>
+        </w:tc>
+      </w:tr>
+      <w:tr>
+        <w:trPr>
+          <w:jc w:val="center"/>
+        </w:trPr>
+        <w:tc>
+          <w:tcPr>
+            <w:tcW w:w="763" w:type="dxa"/>
+            <w:tcBorders>
+              <w:top w:val="single" w:sz="4" w:space="0" w:color="auto"/>
+              <w:left w:val="single" w:sz="4" w:space="0" w:color="auto"/>
+              <w:bottom w:val="single" w:sz="4" w:space="0" w:color="auto"/>
+              <w:right w:val="single" w:sz="4" w:space="0" w:color="auto"/>
+            </w:tcBorders>
+            <w:vAlign w:val="center"/>
+            <w:hideMark/>
+          </w:tcPr>
+          <w:p>
+            <w:pPr>
+              <w:spacing w:line="360" w:lineRule="auto"/>
+              <w:jc w:val="center"/>
+              <w:rPr>
+                <w:rFonts w:ascii="Times New Roman" w:hAnsi="Times New Roman" w:cs="Times New Roman"/>
+                <w:sz w:val="26"/>
+                <w:szCs w:val="26"/>
+              </w:rPr>
+            </w:pPr>
+            <w:r>
+              <w:rPr>
+                <w:rFonts w:ascii="Times New Roman" w:hAnsi="Times New Roman" w:cs="Times New Roman"/>
+                <w:sz w:val="26"/>
+                <w:szCs w:val="26"/>
+              </w:rPr>
+              <w:t>1</w:t>
+            </w:r>
+          </w:p>
+        </w:tc>
+        <w:tc>
+          <w:tcPr>
+            <w:tcW w:w="1676" w:type="dxa"/>
+            <w:tcBorders>
+              <w:top w:val="single" w:sz="4" w:space="0" w:color="auto"/>
+              <w:left w:val="single" w:sz="4" w:space="0" w:color="auto"/>
+              <w:bottom w:val="single" w:sz="4" w:space="0" w:color="auto"/>
+              <w:right w:val="single" w:sz="4" w:space="0" w:color="auto"/>
+            </w:tcBorders>
+            <w:vAlign w:val="center"/>
+            <w:hideMark/>
+          </w:tcPr>
+          <w:p>
+            <w:pPr>
+              <w:spacing w:line="360" w:lineRule="auto"/>
+              <w:jc w:val="center"/>
+              <w:rPr>
+                <w:rFonts w:ascii="Times New Roman" w:hAnsi="Times New Roman" w:cs="Times New Roman"/>
+                <w:sz w:val="26"/>
+                <w:szCs w:val="26"/>
+              </w:rPr>
+            </w:pPr>
+            <w:r>
+              <w:rPr>
+                <w:rFonts w:ascii="Times New Roman" w:hAnsi="Times New Roman" w:cs="Times New Roman"/>
+                <w:sz w:val="26"/>
+                <w:szCs w:val="26"/>
+              </w:rPr>
+              <w:t>1</w:t>
+            </w:r>
+          </w:p>
+        </w:tc>
+        <w:tc>
+          <w:tcPr>
+            <w:tcW w:w="6741" w:type="dxa"/>
+            <w:tcBorders>
+              <w:top w:val="single" w:sz="4" w:space="0" w:color="auto"/>
+              <w:left w:val="single" w:sz="4" w:space="0" w:color="auto"/>
+              <w:bottom w:val="single" w:sz="4" w:space="0" w:color="auto"/>
+              <w:right w:val="single" w:sz="4" w:space="0" w:color="auto"/>
+            </w:tcBorders>
+            <w:vAlign w:val="center"/>
+            <w:hideMark/>
+          </w:tcPr>
+          <w:p>
+            <w:pPr>
+              <w:spacing w:line="360" w:lineRule="auto"/>
+              <w:ind w:left="0" w:firstLine="0"/>
+              <w:jc w:val="both"/>
+              <w:rPr>
+                <w:rFonts w:ascii="Times New Roman" w:hAnsi="Times New Roman" w:cs="Times New Roman"/>
+                <w:sz w:val="26"/>
+                <w:szCs w:val="26"/>
+              </w:rPr>
+            </w:pPr>
+            <w:r>
+              <w:rPr>
+                <w:rFonts w:ascii="Times New Roman" w:hAnsi="Times New Roman" w:cs="Times New Roman"/>
+                <w:sz w:val="26"/>
+                <w:szCs w:val="26"/>
+              </w:rPr>
+              <w:t xml:space="preserve">Control </w:t>
+            </w:r>
+            <w:r>
+              <w:rPr>
+                <w:rFonts w:ascii="Times New Roman" w:hAnsi="Times New Roman" w:cs="Times New Roman"/>
+                <w:sz w:val="26"/>
+                <w:szCs w:val="26"/>
+              </w:rPr>
+              <w:t>điều khiển các tiêu chí tìm kiếm</w:t>
+            </w:r>
+          </w:p>
+        </w:tc>
+      </w:tr>
+      <w:tr>
+        <w:trPr>
+          <w:jc w:val="center"/>
+        </w:trPr>
+        <w:tc>
+          <w:tcPr>
+            <w:tcW w:w="763" w:type="dxa"/>
+            <w:tcBorders>
+              <w:top w:val="single" w:sz="4" w:space="0" w:color="auto"/>
+              <w:left w:val="single" w:sz="4" w:space="0" w:color="auto"/>
+              <w:bottom w:val="single" w:sz="4" w:space="0" w:color="auto"/>
+              <w:right w:val="single" w:sz="4" w:space="0" w:color="auto"/>
+            </w:tcBorders>
+            <w:vAlign w:val="center"/>
+            <w:hideMark/>
+          </w:tcPr>
+          <w:p>
+            <w:pPr>
+              <w:spacing w:line="360" w:lineRule="auto"/>
+              <w:jc w:val="center"/>
+              <w:rPr>
+                <w:rFonts w:ascii="Times New Roman" w:hAnsi="Times New Roman" w:cs="Times New Roman"/>
+                <w:sz w:val="26"/>
+                <w:szCs w:val="26"/>
+              </w:rPr>
+            </w:pPr>
+            <w:r>
+              <w:rPr>
+                <w:rFonts w:ascii="Times New Roman" w:hAnsi="Times New Roman" w:cs="Times New Roman"/>
+                <w:sz w:val="26"/>
+                <w:szCs w:val="26"/>
+              </w:rPr>
+              <w:t>2</w:t>
+            </w:r>
+          </w:p>
+        </w:tc>
+        <w:tc>
+          <w:tcPr>
+            <w:tcW w:w="1676" w:type="dxa"/>
+            <w:tcBorders>
+              <w:top w:val="single" w:sz="4" w:space="0" w:color="auto"/>
+              <w:left w:val="single" w:sz="4" w:space="0" w:color="auto"/>
+              <w:bottom w:val="single" w:sz="4" w:space="0" w:color="auto"/>
+              <w:right w:val="single" w:sz="4" w:space="0" w:color="auto"/>
+            </w:tcBorders>
+            <w:vAlign w:val="center"/>
+            <w:hideMark/>
+          </w:tcPr>
+          <w:p>
+            <w:pPr>
+              <w:spacing w:line="360" w:lineRule="auto"/>
+              <w:jc w:val="center"/>
+              <w:rPr>
+                <w:rFonts w:ascii="Times New Roman" w:hAnsi="Times New Roman" w:cs="Times New Roman"/>
+                <w:sz w:val="26"/>
+                <w:szCs w:val="26"/>
+              </w:rPr>
+            </w:pPr>
+            <w:r>
+              <w:rPr>
+                <w:rFonts w:ascii="Times New Roman" w:hAnsi="Times New Roman" w:cs="Times New Roman"/>
+                <w:sz w:val="26"/>
+                <w:szCs w:val="26"/>
+              </w:rPr>
+              <w:t>2</w:t>
+            </w:r>
+          </w:p>
+        </w:tc>
+        <w:tc>
+          <w:tcPr>
+            <w:tcW w:w="6741" w:type="dxa"/>
+            <w:tcBorders>
+              <w:top w:val="single" w:sz="4" w:space="0" w:color="auto"/>
+              <w:left w:val="single" w:sz="4" w:space="0" w:color="auto"/>
+              <w:bottom w:val="single" w:sz="4" w:space="0" w:color="auto"/>
+              <w:right w:val="single" w:sz="4" w:space="0" w:color="auto"/>
+            </w:tcBorders>
+            <w:vAlign w:val="center"/>
+            <w:hideMark/>
+          </w:tcPr>
+          <w:p>
+            <w:pPr>
+              <w:pStyle w:val="oancuaDanhsach"/>
+              <w:spacing w:line="360" w:lineRule="auto"/>
+              <w:ind w:left="0" w:firstLine="0"/>
+              <w:jc w:val="both"/>
+              <w:rPr>
+                <w:rFonts w:ascii="Times New Roman" w:hAnsi="Times New Roman" w:cs="Times New Roman"/>
+                <w:sz w:val="26"/>
+                <w:szCs w:val="26"/>
+              </w:rPr>
+            </w:pPr>
+            <w:r>
+              <w:rPr>
+                <w:rFonts w:ascii="Times New Roman" w:hAnsi="Times New Roman" w:cs="Times New Roman"/>
+                <w:sz w:val="26"/>
+                <w:szCs w:val="26"/>
+              </w:rPr>
+              <w:t>Control điều khiển tìm kiếm</w:t>
+            </w:r>
+          </w:p>
+        </w:tc>
+      </w:tr>
+      <w:tr>
+        <w:trPr>
+          <w:jc w:val="center"/>
+        </w:trPr>
+        <w:tc>
+          <w:tcPr>
+            <w:tcW w:w="763" w:type="dxa"/>
+            <w:tcBorders>
+              <w:top w:val="single" w:sz="4" w:space="0" w:color="auto"/>
+              <w:left w:val="single" w:sz="4" w:space="0" w:color="auto"/>
+              <w:bottom w:val="single" w:sz="4" w:space="0" w:color="auto"/>
+              <w:right w:val="single" w:sz="4" w:space="0" w:color="auto"/>
+            </w:tcBorders>
+            <w:vAlign w:val="center"/>
+          </w:tcPr>
+          <w:p>
+            <w:pPr>
+              <w:spacing w:line="360" w:lineRule="auto"/>
+              <w:jc w:val="center"/>
+              <w:rPr>
+                <w:rFonts w:ascii="Times New Roman" w:hAnsi="Times New Roman" w:cs="Times New Roman"/>
+                <w:sz w:val="26"/>
+                <w:szCs w:val="26"/>
+              </w:rPr>
+            </w:pPr>
+            <w:r>
+              <w:rPr>
+                <w:rFonts w:ascii="Times New Roman" w:hAnsi="Times New Roman" w:cs="Times New Roman"/>
+                <w:sz w:val="26"/>
+                <w:szCs w:val="26"/>
+              </w:rPr>
+              <w:t>3</w:t>
+            </w:r>
+          </w:p>
+        </w:tc>
+        <w:tc>
+          <w:tcPr>
+            <w:tcW w:w="1676" w:type="dxa"/>
+            <w:tcBorders>
+              <w:top w:val="single" w:sz="4" w:space="0" w:color="auto"/>
+              <w:left w:val="single" w:sz="4" w:space="0" w:color="auto"/>
+              <w:bottom w:val="single" w:sz="4" w:space="0" w:color="auto"/>
+              <w:right w:val="single" w:sz="4" w:space="0" w:color="auto"/>
+            </w:tcBorders>
+            <w:vAlign w:val="center"/>
+          </w:tcPr>
+          <w:p>
+            <w:pPr>
+              <w:spacing w:line="360" w:lineRule="auto"/>
+              <w:jc w:val="center"/>
+              <w:rPr>
+                <w:rFonts w:ascii="Times New Roman" w:hAnsi="Times New Roman" w:cs="Times New Roman"/>
+                <w:sz w:val="26"/>
+                <w:szCs w:val="26"/>
+              </w:rPr>
+            </w:pPr>
+            <w:r>
+              <w:rPr>
+                <w:rFonts w:ascii="Times New Roman" w:hAnsi="Times New Roman" w:cs="Times New Roman"/>
+                <w:sz w:val="26"/>
+                <w:szCs w:val="26"/>
+              </w:rPr>
+              <w:t>3</w:t>
+            </w:r>
+          </w:p>
+        </w:tc>
+        <w:tc>
+          <w:tcPr>
+            <w:tcW w:w="6741" w:type="dxa"/>
+            <w:tcBorders>
+              <w:top w:val="single" w:sz="4" w:space="0" w:color="auto"/>
+              <w:left w:val="single" w:sz="4" w:space="0" w:color="auto"/>
+              <w:bottom w:val="single" w:sz="4" w:space="0" w:color="auto"/>
+              <w:right w:val="single" w:sz="4" w:space="0" w:color="auto"/>
+            </w:tcBorders>
+            <w:vAlign w:val="center"/>
+          </w:tcPr>
+          <w:p>
+            <w:pPr>
+              <w:spacing w:line="360" w:lineRule="auto"/>
+              <w:ind w:left="0" w:firstLine="0"/>
+              <w:jc w:val="both"/>
+              <w:rPr>
+                <w:rFonts w:ascii="Times New Roman" w:hAnsi="Times New Roman" w:cs="Times New Roman"/>
+                <w:sz w:val="26"/>
+                <w:szCs w:val="26"/>
+              </w:rPr>
+            </w:pPr>
+            <w:r>
+              <w:rPr>
+                <w:rFonts w:ascii="Times New Roman" w:hAnsi="Times New Roman" w:cs="Times New Roman"/>
+                <w:sz w:val="26"/>
+                <w:szCs w:val="26"/>
+              </w:rPr>
+              <w:t xml:space="preserve">Control </w:t>
+            </w:r>
+            <w:r>
+              <w:rPr>
+                <w:rFonts w:ascii="Times New Roman" w:hAnsi="Times New Roman" w:cs="Times New Roman"/>
+                <w:sz w:val="26"/>
+                <w:szCs w:val="26"/>
+              </w:rPr>
+              <w:t xml:space="preserve">hiển thị các danh sách đơn giao hàng </w:t>
+            </w:r>
+            <w:r>
+              <w:rPr>
+                <w:rFonts w:ascii="Times New Roman" w:hAnsi="Times New Roman" w:cs="Times New Roman"/>
+                <w:sz w:val="26"/>
+                <w:szCs w:val="26"/>
+              </w:rPr>
+              <w:t>sau tìm kiếm</w:t>
+            </w:r>
+          </w:p>
+        </w:tc>
+      </w:tr>
+      <w:tr>
+        <w:trPr>
+          <w:jc w:val="center"/>
+        </w:trPr>
+        <w:tc>
+          <w:tcPr>
+            <w:tcW w:w="763" w:type="dxa"/>
+            <w:tcBorders>
+              <w:top w:val="single" w:sz="4" w:space="0" w:color="auto"/>
+              <w:left w:val="single" w:sz="4" w:space="0" w:color="auto"/>
+              <w:bottom w:val="single" w:sz="4" w:space="0" w:color="auto"/>
+              <w:right w:val="single" w:sz="4" w:space="0" w:color="auto"/>
+            </w:tcBorders>
+            <w:vAlign w:val="center"/>
+          </w:tcPr>
+          <w:p>
+            <w:pPr>
+              <w:spacing w:line="360" w:lineRule="auto"/>
+              <w:jc w:val="center"/>
+              <w:rPr>
+                <w:rFonts w:ascii="Times New Roman" w:hAnsi="Times New Roman" w:cs="Times New Roman"/>
+                <w:sz w:val="26"/>
+                <w:szCs w:val="26"/>
+              </w:rPr>
+            </w:pPr>
+            <w:r>
+              <w:rPr>
+                <w:rFonts w:ascii="Times New Roman" w:hAnsi="Times New Roman" w:cs="Times New Roman"/>
+                <w:sz w:val="26"/>
+                <w:szCs w:val="26"/>
+              </w:rPr>
+              <w:t>4</w:t>
+            </w:r>
+          </w:p>
+        </w:tc>
+        <w:tc>
+          <w:tcPr>
+            <w:tcW w:w="1676" w:type="dxa"/>
+            <w:tcBorders>
+              <w:top w:val="single" w:sz="4" w:space="0" w:color="auto"/>
+              <w:left w:val="single" w:sz="4" w:space="0" w:color="auto"/>
+              <w:bottom w:val="single" w:sz="4" w:space="0" w:color="auto"/>
+              <w:right w:val="single" w:sz="4" w:space="0" w:color="auto"/>
+            </w:tcBorders>
+            <w:vAlign w:val="center"/>
+          </w:tcPr>
+          <w:p>
+            <w:pPr>
+              <w:spacing w:line="360" w:lineRule="auto"/>
+              <w:jc w:val="center"/>
+              <w:rPr>
+                <w:rFonts w:ascii="Times New Roman" w:hAnsi="Times New Roman" w:cs="Times New Roman"/>
+                <w:sz w:val="26"/>
+                <w:szCs w:val="26"/>
+              </w:rPr>
+            </w:pPr>
+            <w:r>
+              <w:rPr>
+                <w:rFonts w:ascii="Times New Roman" w:hAnsi="Times New Roman" w:cs="Times New Roman"/>
+                <w:sz w:val="26"/>
+                <w:szCs w:val="26"/>
+              </w:rPr>
+              <w:t>4</w:t>
+            </w:r>
+          </w:p>
+        </w:tc>
+        <w:tc>
+          <w:tcPr>
+            <w:tcW w:w="6741" w:type="dxa"/>
+            <w:tcBorders>
+              <w:top w:val="single" w:sz="4" w:space="0" w:color="auto"/>
+              <w:left w:val="single" w:sz="4" w:space="0" w:color="auto"/>
+              <w:bottom w:val="single" w:sz="4" w:space="0" w:color="auto"/>
+              <w:right w:val="single" w:sz="4" w:space="0" w:color="auto"/>
+            </w:tcBorders>
+            <w:vAlign w:val="center"/>
+          </w:tcPr>
+          <w:p>
+            <w:pPr>
+              <w:spacing w:line="360" w:lineRule="auto"/>
+              <w:jc w:val="both"/>
+              <w:rPr>
+                <w:rFonts w:ascii="Times New Roman" w:hAnsi="Times New Roman" w:cs="Times New Roman"/>
+                <w:sz w:val="26"/>
+                <w:szCs w:val="26"/>
+              </w:rPr>
+            </w:pPr>
+            <w:r>
+              <w:rPr>
+                <w:rFonts w:ascii="Times New Roman" w:hAnsi="Times New Roman" w:cs="Times New Roman"/>
+                <w:sz w:val="26"/>
+                <w:szCs w:val="26"/>
+              </w:rPr>
+              <w:t>Chuyển sang trang để xem chi tiết giao hàng</w:t>
+            </w:r>
+          </w:p>
+        </w:tc>
+      </w:tr>
+      <w:tr>
+        <w:trPr>
+          <w:jc w:val="center"/>
+        </w:trPr>
+        <w:tc>
+          <w:tcPr>
+            <w:tcW w:w="763" w:type="dxa"/>
+            <w:tcBorders>
+              <w:top w:val="single" w:sz="4" w:space="0" w:color="auto"/>
+              <w:left w:val="single" w:sz="4" w:space="0" w:color="auto"/>
+              <w:bottom w:val="single" w:sz="4" w:space="0" w:color="auto"/>
+              <w:right w:val="single" w:sz="4" w:space="0" w:color="auto"/>
+            </w:tcBorders>
+            <w:vAlign w:val="center"/>
+          </w:tcPr>
+          <w:p>
+            <w:pPr>
+              <w:spacing w:line="360" w:lineRule="auto"/>
+              <w:jc w:val="center"/>
+              <w:rPr>
+                <w:rFonts w:ascii="Times New Roman" w:hAnsi="Times New Roman" w:cs="Times New Roman"/>
+                <w:sz w:val="26"/>
+                <w:szCs w:val="26"/>
+              </w:rPr>
+            </w:pPr>
+            <w:r>
+              <w:rPr>
+                <w:rFonts w:ascii="Times New Roman" w:hAnsi="Times New Roman" w:cs="Times New Roman"/>
+                <w:sz w:val="26"/>
+                <w:szCs w:val="26"/>
+              </w:rPr>
+              <w:t>5</w:t>
+            </w:r>
+          </w:p>
+        </w:tc>
+        <w:tc>
+          <w:tcPr>
+            <w:tcW w:w="1676" w:type="dxa"/>
+            <w:tcBorders>
+              <w:top w:val="single" w:sz="4" w:space="0" w:color="auto"/>
+              <w:left w:val="single" w:sz="4" w:space="0" w:color="auto"/>
+              <w:bottom w:val="single" w:sz="4" w:space="0" w:color="auto"/>
+              <w:right w:val="single" w:sz="4" w:space="0" w:color="auto"/>
+            </w:tcBorders>
+            <w:vAlign w:val="center"/>
+          </w:tcPr>
+          <w:p>
+            <w:pPr>
+              <w:spacing w:line="360" w:lineRule="auto"/>
+              <w:jc w:val="center"/>
+              <w:rPr>
+                <w:rFonts w:ascii="Times New Roman" w:hAnsi="Times New Roman" w:cs="Times New Roman"/>
+                <w:sz w:val="26"/>
+                <w:szCs w:val="26"/>
+              </w:rPr>
+            </w:pPr>
+            <w:r>
+              <w:rPr>
+                <w:rFonts w:ascii="Times New Roman" w:hAnsi="Times New Roman" w:cs="Times New Roman"/>
+                <w:sz w:val="26"/>
+                <w:szCs w:val="26"/>
+              </w:rPr>
+              <w:t>5</w:t>
+            </w:r>
+          </w:p>
+        </w:tc>
+        <w:tc>
+          <w:tcPr>
+            <w:tcW w:w="6741" w:type="dxa"/>
+            <w:tcBorders>
+              <w:top w:val="single" w:sz="4" w:space="0" w:color="auto"/>
+              <w:left w:val="single" w:sz="4" w:space="0" w:color="auto"/>
+              <w:bottom w:val="single" w:sz="4" w:space="0" w:color="auto"/>
+              <w:right w:val="single" w:sz="4" w:space="0" w:color="auto"/>
+            </w:tcBorders>
+            <w:vAlign w:val="center"/>
+          </w:tcPr>
+          <w:p>
+            <w:pPr>
+              <w:pStyle w:val="oancuaDanhsach"/>
+              <w:spacing w:line="360" w:lineRule="auto"/>
+              <w:ind w:left="0" w:firstLine="0"/>
+              <w:jc w:val="both"/>
+              <w:rPr>
+                <w:rFonts w:ascii="Times New Roman" w:hAnsi="Times New Roman" w:cs="Times New Roman"/>
+                <w:sz w:val="26"/>
+                <w:szCs w:val="26"/>
+              </w:rPr>
+            </w:pPr>
+            <w:r>
+              <w:rPr>
+                <w:rFonts w:ascii="Times New Roman" w:hAnsi="Times New Roman" w:cs="Times New Roman"/>
+                <w:sz w:val="26"/>
+                <w:szCs w:val="26"/>
+              </w:rPr>
+              <w:t>Chuyển sang trang để lập hóa đơn</w:t>
+            </w:r>
+            <w:bookmarkStart w:id="0" w:name="_GoBack"/>
+            <w:bookmarkEnd w:id="0"/>
+          </w:p>
+        </w:tc>
+      </w:tr>
+      <w:tr>
+        <w:trPr>
+          <w:jc w:val="center"/>
+        </w:trPr>
+        <w:tc>
+          <w:tcPr>
+            <w:tcW w:w="763" w:type="dxa"/>
+            <w:tcBorders>
+              <w:top w:val="single" w:sz="4" w:space="0" w:color="auto"/>
+              <w:left w:val="single" w:sz="4" w:space="0" w:color="auto"/>
+              <w:bottom w:val="single" w:sz="4" w:space="0" w:color="auto"/>
+              <w:right w:val="single" w:sz="4" w:space="0" w:color="auto"/>
+            </w:tcBorders>
+            <w:vAlign w:val="center"/>
+          </w:tcPr>
+          <w:p>
+            <w:pPr>
+              <w:spacing w:line="360" w:lineRule="auto"/>
+              <w:jc w:val="center"/>
+              <w:rPr>
+                <w:rFonts w:ascii="Times New Roman" w:hAnsi="Times New Roman" w:cs="Times New Roman"/>
+                <w:sz w:val="26"/>
+                <w:szCs w:val="26"/>
+              </w:rPr>
+            </w:pPr>
+            <w:r>
+              <w:rPr>
+                <w:rFonts w:ascii="Times New Roman" w:hAnsi="Times New Roman" w:cs="Times New Roman"/>
+                <w:sz w:val="26"/>
+                <w:szCs w:val="26"/>
+              </w:rPr>
+              <w:t>6</w:t>
+            </w:r>
+          </w:p>
+        </w:tc>
+        <w:tc>
+          <w:tcPr>
+            <w:tcW w:w="1676" w:type="dxa"/>
+            <w:tcBorders>
+              <w:top w:val="single" w:sz="4" w:space="0" w:color="auto"/>
+              <w:left w:val="single" w:sz="4" w:space="0" w:color="auto"/>
+              <w:bottom w:val="single" w:sz="4" w:space="0" w:color="auto"/>
+              <w:right w:val="single" w:sz="4" w:space="0" w:color="auto"/>
+            </w:tcBorders>
+            <w:vAlign w:val="center"/>
+          </w:tcPr>
+          <w:p>
+            <w:pPr>
+              <w:spacing w:line="360" w:lineRule="auto"/>
+              <w:jc w:val="center"/>
+              <w:rPr>
+                <w:rFonts w:ascii="Times New Roman" w:hAnsi="Times New Roman" w:cs="Times New Roman"/>
+                <w:sz w:val="26"/>
+                <w:szCs w:val="26"/>
+              </w:rPr>
+            </w:pPr>
+            <w:r>
+              <w:rPr>
+                <w:rFonts w:ascii="Times New Roman" w:hAnsi="Times New Roman" w:cs="Times New Roman"/>
+                <w:sz w:val="26"/>
+                <w:szCs w:val="26"/>
+              </w:rPr>
+              <w:t>6</w:t>
+            </w:r>
+          </w:p>
+        </w:tc>
+        <w:tc>
+          <w:tcPr>
+            <w:tcW w:w="6741" w:type="dxa"/>
+            <w:tcBorders>
+              <w:top w:val="single" w:sz="4" w:space="0" w:color="auto"/>
+              <w:left w:val="single" w:sz="4" w:space="0" w:color="auto"/>
+              <w:bottom w:val="single" w:sz="4" w:space="0" w:color="auto"/>
+              <w:right w:val="single" w:sz="4" w:space="0" w:color="auto"/>
+            </w:tcBorders>
+            <w:vAlign w:val="center"/>
+          </w:tcPr>
+          <w:p>
+            <w:pPr>
+              <w:spacing w:line="360" w:lineRule="auto"/>
+              <w:ind w:left="0" w:firstLine="0"/>
+              <w:jc w:val="both"/>
+              <w:rPr>
+                <w:rFonts w:ascii="Times New Roman" w:hAnsi="Times New Roman" w:cs="Times New Roman"/>
+                <w:sz w:val="26"/>
+                <w:szCs w:val="26"/>
+              </w:rPr>
+            </w:pPr>
+            <w:r>
+              <w:rPr>
+                <w:rFonts w:ascii="Times New Roman" w:hAnsi="Times New Roman" w:cs="Times New Roman"/>
+                <w:sz w:val="26"/>
+                <w:szCs w:val="26"/>
+              </w:rPr>
+              <w:t>Phâ</w:t>
+            </w:r>
+            <w:r>
+              <w:rPr>
+                <w:rFonts w:ascii="Times New Roman" w:hAnsi="Times New Roman" w:cs="Times New Roman"/>
+                <w:sz w:val="26"/>
+                <w:szCs w:val="26"/>
+              </w:rPr>
+              <w:t>n trang để xử lý khi có nhiều đơn giao hàng</w:t>
+            </w:r>
+          </w:p>
+        </w:tc>
+      </w:tr>
+      <w:tr>
+        <w:trPr>
+          <w:jc w:val="center"/>
+        </w:trPr>
+        <w:tc>
+          <w:tcPr>
+            <w:tcW w:w="763" w:type="dxa"/>
+            <w:tcBorders>
+              <w:top w:val="single" w:sz="4" w:space="0" w:color="auto"/>
+              <w:left w:val="single" w:sz="4" w:space="0" w:color="auto"/>
+              <w:bottom w:val="single" w:sz="4" w:space="0" w:color="auto"/>
+              <w:right w:val="single" w:sz="4" w:space="0" w:color="auto"/>
+            </w:tcBorders>
+            <w:vAlign w:val="center"/>
+          </w:tcPr>
+          <w:p>
+            <w:pPr>
+              <w:spacing w:line="360" w:lineRule="auto"/>
+              <w:jc w:val="center"/>
+              <w:rPr>
+                <w:rFonts w:ascii="Times New Roman" w:hAnsi="Times New Roman" w:cs="Times New Roman"/>
+                <w:sz w:val="26"/>
+                <w:szCs w:val="26"/>
+              </w:rPr>
+            </w:pPr>
+            <w:r>
+              <w:rPr>
+                <w:rFonts w:ascii="Times New Roman" w:hAnsi="Times New Roman" w:cs="Times New Roman"/>
+                <w:sz w:val="26"/>
+                <w:szCs w:val="26"/>
+              </w:rPr>
+              <w:t>7</w:t>
+            </w:r>
+          </w:p>
+        </w:tc>
+        <w:tc>
+          <w:tcPr>
+            <w:tcW w:w="1676" w:type="dxa"/>
+            <w:tcBorders>
+              <w:top w:val="single" w:sz="4" w:space="0" w:color="auto"/>
+              <w:left w:val="single" w:sz="4" w:space="0" w:color="auto"/>
+              <w:bottom w:val="single" w:sz="4" w:space="0" w:color="auto"/>
+              <w:right w:val="single" w:sz="4" w:space="0" w:color="auto"/>
+            </w:tcBorders>
+            <w:vAlign w:val="center"/>
+          </w:tcPr>
+          <w:p>
+            <w:pPr>
+              <w:spacing w:line="360" w:lineRule="auto"/>
+              <w:jc w:val="center"/>
+              <w:rPr>
+                <w:rFonts w:ascii="Times New Roman" w:hAnsi="Times New Roman" w:cs="Times New Roman"/>
+                <w:sz w:val="26"/>
+                <w:szCs w:val="26"/>
+              </w:rPr>
+            </w:pPr>
+            <w:r>
+              <w:rPr>
+                <w:rFonts w:ascii="Times New Roman" w:hAnsi="Times New Roman" w:cs="Times New Roman"/>
+                <w:sz w:val="26"/>
+                <w:szCs w:val="26"/>
+              </w:rPr>
+              <w:t>7</w:t>
+            </w:r>
+          </w:p>
+        </w:tc>
+        <w:tc>
+          <w:tcPr>
+            <w:tcW w:w="6741" w:type="dxa"/>
+            <w:tcBorders>
+              <w:top w:val="single" w:sz="4" w:space="0" w:color="auto"/>
+              <w:left w:val="single" w:sz="4" w:space="0" w:color="auto"/>
+              <w:bottom w:val="single" w:sz="4" w:space="0" w:color="auto"/>
+              <w:right w:val="single" w:sz="4" w:space="0" w:color="auto"/>
+            </w:tcBorders>
+            <w:vAlign w:val="center"/>
+          </w:tcPr>
+          <w:p>
+            <w:pPr>
+              <w:spacing w:line="360" w:lineRule="auto"/>
+              <w:ind w:left="0" w:firstLine="0"/>
+              <w:jc w:val="both"/>
+              <w:rPr>
+                <w:rFonts w:ascii="Times New Roman" w:hAnsi="Times New Roman" w:cs="Times New Roman"/>
+                <w:sz w:val="26"/>
+                <w:szCs w:val="26"/>
+              </w:rPr>
+            </w:pPr>
+            <w:r>
+              <w:rPr>
+                <w:rFonts w:ascii="Times New Roman" w:hAnsi="Times New Roman" w:cs="Times New Roman"/>
+                <w:sz w:val="26"/>
+                <w:szCs w:val="26"/>
+              </w:rPr>
+              <w:t>Con</w:t>
+            </w:r>
+            <w:r>
+              <w:rPr>
+                <w:rFonts w:ascii="Times New Roman" w:hAnsi="Times New Roman" w:cs="Times New Roman"/>
+                <w:sz w:val="26"/>
+                <w:szCs w:val="26"/>
+              </w:rPr>
+              <w:t>trol hủy kết quả tìm kiếm trên trang</w:t>
+            </w:r>
+          </w:p>
+        </w:tc>
+      </w:tr>
+    </w:tbl>
+    <w:p/>
+    <w:p>
+      <w:r>
+        <w:rPr>
+          <w:noProof/>
+        </w:rPr>
+        <w:lastRenderedPageBreak/>
+        <w:drawing>
+          <wp:inline distT="0" distB="0" distL="0" distR="0">
+            <wp:extent cx="5943600" cy="4690745"/>
+            <wp:effectExtent l="0" t="0" r="0" b="0"/>
+            <wp:docPr id="3" name="Hình ảnh 3" descr="Tạo hình cắt từ Màn hình"/>
+            <wp:cNvGraphicFramePr>
+              <a:graphicFrameLocks xmlns:a="http://schemas.openxmlformats.org/drawingml/2006/main" noChangeAspect="1"/>
+            </wp:cNvGraphicFramePr>
+            <a:graphic xmlns:a="http://schemas.openxmlformats.org/drawingml/2006/main">
+              <a:graphicData uri="http://schemas.openxmlformats.org/drawingml/2006/picture">
+                <pic:pic xmlns:pic="http://schemas.openxmlformats.org/drawingml/2006/picture">
+                  <pic:nvPicPr>
+                    <pic:cNvPr id="3" name="81083A8.tmp"/>
+                    <pic:cNvPicPr/>
+                  </pic:nvPicPr>
+                  <pic:blipFill>
+                    <a:blip r:embed="rId10">
+                      <a:extLst>
+                        <a:ext uri="{28A0092B-C50C-407E-A947-70E740481C1C}">
+                          <a14:useLocalDpi xmlns:a14="http://schemas.microsoft.com/office/drawing/2010/main" val="0"/>
+                        </a:ext>
+                      </a:extLst>
+                    </a:blip>
+                    <a:stretch>
+                      <a:fillRect/>
+                    </a:stretch>
+                  </pic:blipFill>
+                  <pic:spPr>
+                    <a:xfrm>
+                      <a:off x="0" y="0"/>
+                      <a:ext cx="5943600" cy="4690745"/>
+                    </a:xfrm>
+                    <a:prstGeom prst="rect">
+                      <a:avLst/>
+                    </a:prstGeom>
+                  </pic:spPr>
+                </pic:pic>
+              </a:graphicData>
+            </a:graphic>
+          </wp:inline>
+        </w:drawing>
+      </w:r>
+    </w:p>
+    <w:p/>
+    <w:tbl>
+      <w:tblPr>
+        <w:tblStyle w:val="LiBang"/>
+        <w:tblW w:w="9180" w:type="dxa"/>
+        <w:jc w:val="center"/>
+        <w:tblInd w:w="0" w:type="dxa"/>
+        <w:tblLook w:val="04A0" w:firstRow="1" w:lastRow="0" w:firstColumn="1" w:lastColumn="0" w:noHBand="0" w:noVBand="1"/>
+      </w:tblPr>
+      <w:tblGrid>
+        <w:gridCol w:w="763"/>
+        <w:gridCol w:w="1676"/>
+        <w:gridCol w:w="6741"/>
+      </w:tblGrid>
+      <w:tr>
+        <w:trPr>
+          <w:jc w:val="center"/>
+        </w:trPr>
+        <w:tc>
+          <w:tcPr>
+            <w:tcW w:w="763" w:type="dxa"/>
+            <w:tcBorders>
+              <w:top w:val="single" w:sz="4" w:space="0" w:color="auto"/>
+              <w:left w:val="single" w:sz="4" w:space="0" w:color="auto"/>
+              <w:bottom w:val="single" w:sz="4" w:space="0" w:color="auto"/>
+              <w:right w:val="single" w:sz="4" w:space="0" w:color="auto"/>
+            </w:tcBorders>
+            <w:vAlign w:val="center"/>
+            <w:hideMark/>
+          </w:tcPr>
+          <w:p>
+            <w:pPr>
+              <w:spacing w:line="360" w:lineRule="auto"/>
+              <w:jc w:val="center"/>
+              <w:rPr>
+                <w:rFonts w:ascii="Times New Roman" w:hAnsi="Times New Roman" w:cs="Times New Roman"/>
+                <w:sz w:val="26"/>
+                <w:szCs w:val="26"/>
+              </w:rPr>
+            </w:pPr>
+            <w:r>
+              <w:rPr>
+                <w:rFonts w:ascii="Times New Roman" w:hAnsi="Times New Roman" w:cs="Times New Roman"/>
+                <w:sz w:val="26"/>
+                <w:szCs w:val="26"/>
+              </w:rPr>
+              <w:t>STT</w:t>
+            </w:r>
+          </w:p>
+        </w:tc>
+        <w:tc>
+          <w:tcPr>
+            <w:tcW w:w="1676" w:type="dxa"/>
+            <w:tcBorders>
+              <w:top w:val="single" w:sz="4" w:space="0" w:color="auto"/>
+              <w:left w:val="single" w:sz="4" w:space="0" w:color="auto"/>
+              <w:bottom w:val="single" w:sz="4" w:space="0" w:color="auto"/>
+              <w:right w:val="single" w:sz="4" w:space="0" w:color="auto"/>
+            </w:tcBorders>
+            <w:vAlign w:val="center"/>
+            <w:hideMark/>
+          </w:tcPr>
+          <w:p>
+            <w:pPr>
+              <w:spacing w:line="360" w:lineRule="auto"/>
+              <w:jc w:val="center"/>
+              <w:rPr>
+                <w:rFonts w:ascii="Times New Roman" w:hAnsi="Times New Roman" w:cs="Times New Roman"/>
+                <w:sz w:val="26"/>
+                <w:szCs w:val="26"/>
+              </w:rPr>
+            </w:pPr>
+            <w:r>
+              <w:rPr>
+                <w:rFonts w:ascii="Times New Roman" w:hAnsi="Times New Roman" w:cs="Times New Roman"/>
+                <w:sz w:val="26"/>
+                <w:szCs w:val="26"/>
+              </w:rPr>
+              <w:t>Nhóm control</w:t>
+            </w:r>
+          </w:p>
+        </w:tc>
+        <w:tc>
+          <w:tcPr>
+            <w:tcW w:w="6741" w:type="dxa"/>
+            <w:tcBorders>
+              <w:top w:val="single" w:sz="4" w:space="0" w:color="auto"/>
+              <w:left w:val="single" w:sz="4" w:space="0" w:color="auto"/>
+              <w:bottom w:val="single" w:sz="4" w:space="0" w:color="auto"/>
+              <w:right w:val="single" w:sz="4" w:space="0" w:color="auto"/>
+            </w:tcBorders>
+            <w:vAlign w:val="center"/>
+            <w:hideMark/>
+          </w:tcPr>
+          <w:p>
+            <w:pPr>
+              <w:spacing w:line="360" w:lineRule="auto"/>
+              <w:jc w:val="center"/>
+              <w:rPr>
+                <w:rFonts w:ascii="Times New Roman" w:hAnsi="Times New Roman" w:cs="Times New Roman"/>
+                <w:sz w:val="26"/>
+                <w:szCs w:val="26"/>
+              </w:rPr>
+            </w:pPr>
+            <w:r>
+              <w:rPr>
+                <w:rFonts w:ascii="Times New Roman" w:hAnsi="Times New Roman" w:cs="Times New Roman"/>
+                <w:sz w:val="26"/>
+                <w:szCs w:val="26"/>
+              </w:rPr>
+              <w:t>Mô tả</w:t>
+            </w:r>
+          </w:p>
+        </w:tc>
+      </w:tr>
+      <w:tr>
+        <w:trPr>
+          <w:jc w:val="center"/>
+        </w:trPr>
+        <w:tc>
+          <w:tcPr>
+            <w:tcW w:w="763" w:type="dxa"/>
+            <w:tcBorders>
+              <w:top w:val="single" w:sz="4" w:space="0" w:color="auto"/>
+              <w:left w:val="single" w:sz="4" w:space="0" w:color="auto"/>
+              <w:bottom w:val="single" w:sz="4" w:space="0" w:color="auto"/>
+              <w:right w:val="single" w:sz="4" w:space="0" w:color="auto"/>
+            </w:tcBorders>
+            <w:vAlign w:val="center"/>
+            <w:hideMark/>
+          </w:tcPr>
+          <w:p>
+            <w:pPr>
+              <w:spacing w:line="360" w:lineRule="auto"/>
+              <w:jc w:val="center"/>
+              <w:rPr>
+                <w:rFonts w:ascii="Times New Roman" w:hAnsi="Times New Roman" w:cs="Times New Roman"/>
+                <w:sz w:val="26"/>
+                <w:szCs w:val="26"/>
+              </w:rPr>
+            </w:pPr>
+            <w:r>
+              <w:rPr>
+                <w:rFonts w:ascii="Times New Roman" w:hAnsi="Times New Roman" w:cs="Times New Roman"/>
+                <w:sz w:val="26"/>
+                <w:szCs w:val="26"/>
+              </w:rPr>
+              <w:t>1</w:t>
+            </w:r>
+          </w:p>
+        </w:tc>
+        <w:tc>
+          <w:tcPr>
+            <w:tcW w:w="1676" w:type="dxa"/>
+            <w:tcBorders>
+              <w:top w:val="single" w:sz="4" w:space="0" w:color="auto"/>
+              <w:left w:val="single" w:sz="4" w:space="0" w:color="auto"/>
+              <w:bottom w:val="single" w:sz="4" w:space="0" w:color="auto"/>
+              <w:right w:val="single" w:sz="4" w:space="0" w:color="auto"/>
+            </w:tcBorders>
+            <w:vAlign w:val="center"/>
+            <w:hideMark/>
+          </w:tcPr>
+          <w:p>
+            <w:pPr>
+              <w:spacing w:line="360" w:lineRule="auto"/>
+              <w:jc w:val="center"/>
+              <w:rPr>
+                <w:rFonts w:ascii="Times New Roman" w:hAnsi="Times New Roman" w:cs="Times New Roman"/>
+                <w:sz w:val="26"/>
+                <w:szCs w:val="26"/>
+              </w:rPr>
+            </w:pPr>
+            <w:r>
+              <w:rPr>
+                <w:rFonts w:ascii="Times New Roman" w:hAnsi="Times New Roman" w:cs="Times New Roman"/>
+                <w:sz w:val="26"/>
+                <w:szCs w:val="26"/>
+              </w:rPr>
+              <w:t>1</w:t>
+            </w:r>
+          </w:p>
+        </w:tc>
+        <w:tc>
+          <w:tcPr>
+            <w:tcW w:w="6741" w:type="dxa"/>
+            <w:tcBorders>
+              <w:top w:val="single" w:sz="4" w:space="0" w:color="auto"/>
+              <w:left w:val="single" w:sz="4" w:space="0" w:color="auto"/>
+              <w:bottom w:val="single" w:sz="4" w:space="0" w:color="auto"/>
+              <w:right w:val="single" w:sz="4" w:space="0" w:color="auto"/>
+            </w:tcBorders>
+            <w:vAlign w:val="center"/>
+            <w:hideMark/>
+          </w:tcPr>
+          <w:p>
+            <w:pPr>
+              <w:spacing w:line="360" w:lineRule="auto"/>
+              <w:ind w:left="0" w:firstLine="0"/>
+              <w:jc w:val="both"/>
+              <w:rPr>
+                <w:rFonts w:ascii="Times New Roman" w:hAnsi="Times New Roman" w:cs="Times New Roman"/>
+                <w:sz w:val="26"/>
+                <w:szCs w:val="26"/>
+              </w:rPr>
+            </w:pPr>
+            <w:r>
+              <w:rPr>
+                <w:rFonts w:ascii="Times New Roman" w:hAnsi="Times New Roman" w:cs="Times New Roman"/>
+                <w:sz w:val="26"/>
+                <w:szCs w:val="26"/>
+              </w:rPr>
+              <w:t xml:space="preserve">Control </w:t>
+            </w:r>
+            <w:r>
+              <w:rPr>
+                <w:rFonts w:ascii="Times New Roman" w:hAnsi="Times New Roman" w:cs="Times New Roman"/>
+                <w:sz w:val="26"/>
+                <w:szCs w:val="26"/>
+              </w:rPr>
+              <w:t xml:space="preserve">nhập các thông tin phiếu giao </w:t>
+            </w:r>
+          </w:p>
+        </w:tc>
+      </w:tr>
+      <w:tr>
+        <w:trPr>
+          <w:jc w:val="center"/>
+        </w:trPr>
+        <w:tc>
+          <w:tcPr>
+            <w:tcW w:w="763" w:type="dxa"/>
+            <w:tcBorders>
+              <w:top w:val="single" w:sz="4" w:space="0" w:color="auto"/>
+              <w:left w:val="single" w:sz="4" w:space="0" w:color="auto"/>
+              <w:bottom w:val="single" w:sz="4" w:space="0" w:color="auto"/>
+              <w:right w:val="single" w:sz="4" w:space="0" w:color="auto"/>
+            </w:tcBorders>
+            <w:vAlign w:val="center"/>
+            <w:hideMark/>
+          </w:tcPr>
+          <w:p>
+            <w:pPr>
+              <w:spacing w:line="360" w:lineRule="auto"/>
+              <w:jc w:val="center"/>
+              <w:rPr>
+                <w:rFonts w:ascii="Times New Roman" w:hAnsi="Times New Roman" w:cs="Times New Roman"/>
+                <w:sz w:val="26"/>
+                <w:szCs w:val="26"/>
+              </w:rPr>
+            </w:pPr>
+            <w:r>
+              <w:rPr>
+                <w:rFonts w:ascii="Times New Roman" w:hAnsi="Times New Roman" w:cs="Times New Roman"/>
+                <w:sz w:val="26"/>
+                <w:szCs w:val="26"/>
+              </w:rPr>
+              <w:t>2</w:t>
+            </w:r>
+          </w:p>
+        </w:tc>
+        <w:tc>
+          <w:tcPr>
+            <w:tcW w:w="1676" w:type="dxa"/>
+            <w:tcBorders>
+              <w:top w:val="single" w:sz="4" w:space="0" w:color="auto"/>
+              <w:left w:val="single" w:sz="4" w:space="0" w:color="auto"/>
+              <w:bottom w:val="single" w:sz="4" w:space="0" w:color="auto"/>
+              <w:right w:val="single" w:sz="4" w:space="0" w:color="auto"/>
+            </w:tcBorders>
+            <w:vAlign w:val="center"/>
+            <w:hideMark/>
+          </w:tcPr>
+          <w:p>
+            <w:pPr>
+              <w:spacing w:line="360" w:lineRule="auto"/>
+              <w:jc w:val="center"/>
+              <w:rPr>
+                <w:rFonts w:ascii="Times New Roman" w:hAnsi="Times New Roman" w:cs="Times New Roman"/>
+                <w:sz w:val="26"/>
+                <w:szCs w:val="26"/>
+              </w:rPr>
+            </w:pPr>
+            <w:r>
+              <w:rPr>
+                <w:rFonts w:ascii="Times New Roman" w:hAnsi="Times New Roman" w:cs="Times New Roman"/>
+                <w:sz w:val="26"/>
+                <w:szCs w:val="26"/>
+              </w:rPr>
+              <w:t>2</w:t>
+            </w:r>
+          </w:p>
+        </w:tc>
+        <w:tc>
+          <w:tcPr>
+            <w:tcW w:w="6741" w:type="dxa"/>
+            <w:tcBorders>
+              <w:top w:val="single" w:sz="4" w:space="0" w:color="auto"/>
+              <w:left w:val="single" w:sz="4" w:space="0" w:color="auto"/>
+              <w:bottom w:val="single" w:sz="4" w:space="0" w:color="auto"/>
+              <w:right w:val="single" w:sz="4" w:space="0" w:color="auto"/>
+            </w:tcBorders>
+            <w:vAlign w:val="center"/>
+            <w:hideMark/>
+          </w:tcPr>
+          <w:p>
+            <w:pPr>
+              <w:pStyle w:val="oancuaDanhsach"/>
+              <w:spacing w:line="360" w:lineRule="auto"/>
+              <w:ind w:left="0" w:firstLine="0"/>
+              <w:jc w:val="both"/>
+              <w:rPr>
+                <w:rFonts w:ascii="Times New Roman" w:hAnsi="Times New Roman" w:cs="Times New Roman"/>
+                <w:sz w:val="26"/>
+                <w:szCs w:val="26"/>
+              </w:rPr>
+            </w:pPr>
+            <w:r>
+              <w:rPr>
+                <w:rFonts w:ascii="Times New Roman" w:hAnsi="Times New Roman" w:cs="Times New Roman"/>
+                <w:sz w:val="26"/>
+                <w:szCs w:val="26"/>
+              </w:rPr>
+              <w:t xml:space="preserve">Control </w:t>
+            </w:r>
+            <w:r>
+              <w:rPr>
+                <w:rFonts w:ascii="Times New Roman" w:hAnsi="Times New Roman" w:cs="Times New Roman"/>
+                <w:sz w:val="26"/>
+                <w:szCs w:val="26"/>
+              </w:rPr>
+              <w:t>hiển thị các sản phẩm sẽ giao</w:t>
+            </w:r>
+          </w:p>
+        </w:tc>
+      </w:tr>
+      <w:tr>
+        <w:trPr>
+          <w:jc w:val="center"/>
+        </w:trPr>
+        <w:tc>
+          <w:tcPr>
+            <w:tcW w:w="763" w:type="dxa"/>
+            <w:tcBorders>
+              <w:top w:val="single" w:sz="4" w:space="0" w:color="auto"/>
+              <w:left w:val="single" w:sz="4" w:space="0" w:color="auto"/>
+              <w:bottom w:val="single" w:sz="4" w:space="0" w:color="auto"/>
+              <w:right w:val="single" w:sz="4" w:space="0" w:color="auto"/>
+            </w:tcBorders>
+            <w:vAlign w:val="center"/>
+          </w:tcPr>
+          <w:p>
+            <w:pPr>
+              <w:spacing w:line="360" w:lineRule="auto"/>
+              <w:jc w:val="center"/>
+              <w:rPr>
+                <w:rFonts w:ascii="Times New Roman" w:hAnsi="Times New Roman" w:cs="Times New Roman"/>
+                <w:sz w:val="26"/>
+                <w:szCs w:val="26"/>
+              </w:rPr>
+            </w:pPr>
+            <w:r>
+              <w:rPr>
+                <w:rFonts w:ascii="Times New Roman" w:hAnsi="Times New Roman" w:cs="Times New Roman"/>
+                <w:sz w:val="26"/>
+                <w:szCs w:val="26"/>
+              </w:rPr>
+              <w:t>3</w:t>
+            </w:r>
+          </w:p>
+        </w:tc>
+        <w:tc>
+          <w:tcPr>
+            <w:tcW w:w="1676" w:type="dxa"/>
+            <w:tcBorders>
+              <w:top w:val="single" w:sz="4" w:space="0" w:color="auto"/>
+              <w:left w:val="single" w:sz="4" w:space="0" w:color="auto"/>
+              <w:bottom w:val="single" w:sz="4" w:space="0" w:color="auto"/>
+              <w:right w:val="single" w:sz="4" w:space="0" w:color="auto"/>
+            </w:tcBorders>
+            <w:vAlign w:val="center"/>
+          </w:tcPr>
+          <w:p>
+            <w:pPr>
+              <w:spacing w:line="360" w:lineRule="auto"/>
+              <w:jc w:val="center"/>
+              <w:rPr>
+                <w:rFonts w:ascii="Times New Roman" w:hAnsi="Times New Roman" w:cs="Times New Roman"/>
+                <w:sz w:val="26"/>
+                <w:szCs w:val="26"/>
+              </w:rPr>
+            </w:pPr>
+            <w:r>
+              <w:rPr>
+                <w:rFonts w:ascii="Times New Roman" w:hAnsi="Times New Roman" w:cs="Times New Roman"/>
+                <w:sz w:val="26"/>
+                <w:szCs w:val="26"/>
+              </w:rPr>
+              <w:t>3</w:t>
+            </w:r>
+          </w:p>
+        </w:tc>
+        <w:tc>
+          <w:tcPr>
+            <w:tcW w:w="6741" w:type="dxa"/>
+            <w:tcBorders>
+              <w:top w:val="single" w:sz="4" w:space="0" w:color="auto"/>
+              <w:left w:val="single" w:sz="4" w:space="0" w:color="auto"/>
+              <w:bottom w:val="single" w:sz="4" w:space="0" w:color="auto"/>
+              <w:right w:val="single" w:sz="4" w:space="0" w:color="auto"/>
+            </w:tcBorders>
+            <w:vAlign w:val="center"/>
+          </w:tcPr>
+          <w:p>
+            <w:pPr>
+              <w:spacing w:line="360" w:lineRule="auto"/>
+              <w:ind w:left="0" w:firstLine="0"/>
+              <w:jc w:val="both"/>
+              <w:rPr>
+                <w:rFonts w:ascii="Times New Roman" w:hAnsi="Times New Roman" w:cs="Times New Roman"/>
+                <w:sz w:val="26"/>
+                <w:szCs w:val="26"/>
+              </w:rPr>
+            </w:pPr>
+            <w:r>
+              <w:rPr>
+                <w:rFonts w:ascii="Times New Roman" w:hAnsi="Times New Roman" w:cs="Times New Roman"/>
+                <w:sz w:val="26"/>
+                <w:szCs w:val="26"/>
+              </w:rPr>
+              <w:t>Lưu đơn giao hàng vào cơ sở dữ liệu</w:t>
+            </w:r>
+          </w:p>
+        </w:tc>
+      </w:tr>
+      <w:tr>
+        <w:trPr>
+          <w:jc w:val="center"/>
+        </w:trPr>
+        <w:tc>
+          <w:tcPr>
+            <w:tcW w:w="763" w:type="dxa"/>
+            <w:tcBorders>
+              <w:top w:val="single" w:sz="4" w:space="0" w:color="auto"/>
+              <w:left w:val="single" w:sz="4" w:space="0" w:color="auto"/>
+              <w:bottom w:val="single" w:sz="4" w:space="0" w:color="auto"/>
+              <w:right w:val="single" w:sz="4" w:space="0" w:color="auto"/>
+            </w:tcBorders>
+            <w:vAlign w:val="center"/>
+          </w:tcPr>
+          <w:p>
+            <w:pPr>
+              <w:spacing w:line="360" w:lineRule="auto"/>
+              <w:jc w:val="center"/>
+              <w:rPr>
+                <w:rFonts w:ascii="Times New Roman" w:hAnsi="Times New Roman" w:cs="Times New Roman"/>
+                <w:sz w:val="26"/>
+                <w:szCs w:val="26"/>
+              </w:rPr>
+            </w:pPr>
+            <w:r>
+              <w:rPr>
+                <w:rFonts w:ascii="Times New Roman" w:hAnsi="Times New Roman" w:cs="Times New Roman"/>
+                <w:sz w:val="26"/>
+                <w:szCs w:val="26"/>
+              </w:rPr>
+              <w:t>4</w:t>
+            </w:r>
+          </w:p>
+        </w:tc>
+        <w:tc>
+          <w:tcPr>
+            <w:tcW w:w="1676" w:type="dxa"/>
+            <w:tcBorders>
+              <w:top w:val="single" w:sz="4" w:space="0" w:color="auto"/>
+              <w:left w:val="single" w:sz="4" w:space="0" w:color="auto"/>
+              <w:bottom w:val="single" w:sz="4" w:space="0" w:color="auto"/>
+              <w:right w:val="single" w:sz="4" w:space="0" w:color="auto"/>
+            </w:tcBorders>
+            <w:vAlign w:val="center"/>
+          </w:tcPr>
+          <w:p>
+            <w:pPr>
+              <w:spacing w:line="360" w:lineRule="auto"/>
+              <w:jc w:val="center"/>
+              <w:rPr>
+                <w:rFonts w:ascii="Times New Roman" w:hAnsi="Times New Roman" w:cs="Times New Roman"/>
+                <w:sz w:val="26"/>
+                <w:szCs w:val="26"/>
+              </w:rPr>
+            </w:pPr>
+            <w:r>
+              <w:rPr>
+                <w:rFonts w:ascii="Times New Roman" w:hAnsi="Times New Roman" w:cs="Times New Roman"/>
+                <w:sz w:val="26"/>
+                <w:szCs w:val="26"/>
+              </w:rPr>
+              <w:t>4</w:t>
+            </w:r>
+          </w:p>
+        </w:tc>
+        <w:tc>
+          <w:tcPr>
+            <w:tcW w:w="6741" w:type="dxa"/>
+            <w:tcBorders>
+              <w:top w:val="single" w:sz="4" w:space="0" w:color="auto"/>
+              <w:left w:val="single" w:sz="4" w:space="0" w:color="auto"/>
+              <w:bottom w:val="single" w:sz="4" w:space="0" w:color="auto"/>
+              <w:right w:val="single" w:sz="4" w:space="0" w:color="auto"/>
+            </w:tcBorders>
+            <w:vAlign w:val="center"/>
+          </w:tcPr>
+          <w:p>
+            <w:pPr>
+              <w:spacing w:line="360" w:lineRule="auto"/>
+              <w:jc w:val="both"/>
+              <w:rPr>
+                <w:rFonts w:ascii="Times New Roman" w:hAnsi="Times New Roman" w:cs="Times New Roman"/>
+                <w:sz w:val="26"/>
+                <w:szCs w:val="26"/>
+              </w:rPr>
+            </w:pPr>
+            <w:r>
+              <w:rPr>
+                <w:rFonts w:ascii="Times New Roman" w:hAnsi="Times New Roman" w:cs="Times New Roman"/>
+                <w:sz w:val="26"/>
+                <w:szCs w:val="26"/>
+              </w:rPr>
+              <w:t>Hủy thao tác trên trang này, quay về trang tìm kiếm đơn giao hàng</w:t>
+            </w:r>
+          </w:p>
+        </w:tc>
+      </w:tr>
+    </w:tbl>
+    <w:p>
+      <w:r>
+        <w:rPr>
+          <w:noProof/>
+        </w:rPr>
+        <w:lastRenderedPageBreak/>
+        <w:drawing>
+          <wp:inline distT="0" distB="0" distL="0" distR="0">
+            <wp:extent cx="5943600" cy="4681855"/>
+            <wp:effectExtent l="0" t="0" r="0" b="4445"/>
+            <wp:docPr id="4" name="Hình ảnh 4" descr="Tạo hình cắt từ Màn hình"/>
+            <wp:cNvGraphicFramePr>
+              <a:graphicFrameLocks xmlns:a="http://schemas.openxmlformats.org/drawingml/2006/main" noChangeAspect="1"/>
+            </wp:cNvGraphicFramePr>
+            <a:graphic xmlns:a="http://schemas.openxmlformats.org/drawingml/2006/main">
+              <a:graphicData uri="http://schemas.openxmlformats.org/drawingml/2006/picture">
+                <pic:pic xmlns:pic="http://schemas.openxmlformats.org/drawingml/2006/picture">
+                  <pic:nvPicPr>
+                    <pic:cNvPr id="4" name="810C924.tmp"/>
+                    <pic:cNvPicPr/>
+                  </pic:nvPicPr>
+                  <pic:blipFill>
+                    <a:blip r:embed="rId11">
+                      <a:extLst>
+                        <a:ext uri="{28A0092B-C50C-407E-A947-70E740481C1C}">
+                          <a14:useLocalDpi xmlns:a14="http://schemas.microsoft.com/office/drawing/2010/main" val="0"/>
+                        </a:ext>
+                      </a:extLst>
+                    </a:blip>
+                    <a:stretch>
+                      <a:fillRect/>
+                    </a:stretch>
+                  </pic:blipFill>
+                  <pic:spPr>
+                    <a:xfrm>
+                      <a:off x="0" y="0"/>
+                      <a:ext cx="5943600" cy="4681855"/>
+                    </a:xfrm>
+                    <a:prstGeom prst="rect">
+                      <a:avLst/>
+                    </a:prstGeom>
+                  </pic:spPr>
+                </pic:pic>
+              </a:graphicData>
+            </a:graphic>
+          </wp:inline>
+        </w:drawing>
+      </w:r>
+    </w:p>
+    <w:p/>
+    <w:tbl>
+      <w:tblPr>
+        <w:tblStyle w:val="LiBang"/>
+        <w:tblW w:w="9180" w:type="dxa"/>
+        <w:jc w:val="center"/>
+        <w:tblInd w:w="0" w:type="dxa"/>
+        <w:tblLook w:val="04A0" w:firstRow="1" w:lastRow="0" w:firstColumn="1" w:lastColumn="0" w:noHBand="0" w:noVBand="1"/>
+      </w:tblPr>
+      <w:tblGrid>
+        <w:gridCol w:w="763"/>
+        <w:gridCol w:w="1676"/>
+        <w:gridCol w:w="6741"/>
+      </w:tblGrid>
+      <w:tr>
+        <w:trPr>
+          <w:jc w:val="center"/>
+        </w:trPr>
+        <w:tc>
+          <w:tcPr>
+            <w:tcW w:w="763" w:type="dxa"/>
+            <w:tcBorders>
+              <w:top w:val="single" w:sz="4" w:space="0" w:color="auto"/>
+              <w:left w:val="single" w:sz="4" w:space="0" w:color="auto"/>
+              <w:bottom w:val="single" w:sz="4" w:space="0" w:color="auto"/>
+              <w:right w:val="single" w:sz="4" w:space="0" w:color="auto"/>
+            </w:tcBorders>
+            <w:vAlign w:val="center"/>
+            <w:hideMark/>
+          </w:tcPr>
+          <w:p>
+            <w:pPr>
+              <w:spacing w:line="360" w:lineRule="auto"/>
+              <w:jc w:val="center"/>
+              <w:rPr>
+                <w:rFonts w:ascii="Times New Roman" w:hAnsi="Times New Roman" w:cs="Times New Roman"/>
+                <w:sz w:val="26"/>
+                <w:szCs w:val="26"/>
+              </w:rPr>
+            </w:pPr>
+            <w:r>
+              <w:rPr>
+                <w:rFonts w:ascii="Times New Roman" w:hAnsi="Times New Roman" w:cs="Times New Roman"/>
+                <w:sz w:val="26"/>
+                <w:szCs w:val="26"/>
+              </w:rPr>
+              <w:t>STT</w:t>
+            </w:r>
+          </w:p>
+        </w:tc>
+        <w:tc>
+          <w:tcPr>
+            <w:tcW w:w="1676" w:type="dxa"/>
+            <w:tcBorders>
+              <w:top w:val="single" w:sz="4" w:space="0" w:color="auto"/>
+              <w:left w:val="single" w:sz="4" w:space="0" w:color="auto"/>
+              <w:bottom w:val="single" w:sz="4" w:space="0" w:color="auto"/>
+              <w:right w:val="single" w:sz="4" w:space="0" w:color="auto"/>
+            </w:tcBorders>
+            <w:vAlign w:val="center"/>
+            <w:hideMark/>
+          </w:tcPr>
+          <w:p>
+            <w:pPr>
+              <w:spacing w:line="360" w:lineRule="auto"/>
+              <w:jc w:val="center"/>
+              <w:rPr>
+                <w:rFonts w:ascii="Times New Roman" w:hAnsi="Times New Roman" w:cs="Times New Roman"/>
+                <w:sz w:val="26"/>
+                <w:szCs w:val="26"/>
+              </w:rPr>
+            </w:pPr>
+            <w:r>
+              <w:rPr>
+                <w:rFonts w:ascii="Times New Roman" w:hAnsi="Times New Roman" w:cs="Times New Roman"/>
+                <w:sz w:val="26"/>
+                <w:szCs w:val="26"/>
+              </w:rPr>
+              <w:t>Nhóm control</w:t>
+            </w:r>
+          </w:p>
+        </w:tc>
+        <w:tc>
+          <w:tcPr>
+            <w:tcW w:w="6741" w:type="dxa"/>
+            <w:tcBorders>
+              <w:top w:val="single" w:sz="4" w:space="0" w:color="auto"/>
+              <w:left w:val="single" w:sz="4" w:space="0" w:color="auto"/>
+              <w:bottom w:val="single" w:sz="4" w:space="0" w:color="auto"/>
+              <w:right w:val="single" w:sz="4" w:space="0" w:color="auto"/>
+            </w:tcBorders>
+            <w:vAlign w:val="center"/>
+            <w:hideMark/>
+          </w:tcPr>
+          <w:p>
+            <w:pPr>
+              <w:spacing w:line="360" w:lineRule="auto"/>
+              <w:jc w:val="center"/>
+              <w:rPr>
+                <w:rFonts w:ascii="Times New Roman" w:hAnsi="Times New Roman" w:cs="Times New Roman"/>
+                <w:sz w:val="26"/>
+                <w:szCs w:val="26"/>
+              </w:rPr>
+            </w:pPr>
+            <w:r>
+              <w:rPr>
+                <w:rFonts w:ascii="Times New Roman" w:hAnsi="Times New Roman" w:cs="Times New Roman"/>
+                <w:sz w:val="26"/>
+                <w:szCs w:val="26"/>
+              </w:rPr>
+              <w:t>Mô tả</w:t>
+            </w:r>
+          </w:p>
+        </w:tc>
+      </w:tr>
+      <w:tr>
+        <w:trPr>
+          <w:jc w:val="center"/>
+        </w:trPr>
+        <w:tc>
+          <w:tcPr>
+            <w:tcW w:w="763" w:type="dxa"/>
+            <w:tcBorders>
+              <w:top w:val="single" w:sz="4" w:space="0" w:color="auto"/>
+              <w:left w:val="single" w:sz="4" w:space="0" w:color="auto"/>
+              <w:bottom w:val="single" w:sz="4" w:space="0" w:color="auto"/>
+              <w:right w:val="single" w:sz="4" w:space="0" w:color="auto"/>
+            </w:tcBorders>
+            <w:vAlign w:val="center"/>
+            <w:hideMark/>
+          </w:tcPr>
+          <w:p>
+            <w:pPr>
+              <w:spacing w:line="360" w:lineRule="auto"/>
+              <w:jc w:val="center"/>
+              <w:rPr>
+                <w:rFonts w:ascii="Times New Roman" w:hAnsi="Times New Roman" w:cs="Times New Roman"/>
+                <w:sz w:val="26"/>
+                <w:szCs w:val="26"/>
+              </w:rPr>
+            </w:pPr>
+            <w:r>
+              <w:rPr>
+                <w:rFonts w:ascii="Times New Roman" w:hAnsi="Times New Roman" w:cs="Times New Roman"/>
+                <w:sz w:val="26"/>
+                <w:szCs w:val="26"/>
+              </w:rPr>
+              <w:t>1</w:t>
+            </w:r>
+          </w:p>
+        </w:tc>
+        <w:tc>
+          <w:tcPr>
+            <w:tcW w:w="1676" w:type="dxa"/>
+            <w:tcBorders>
+              <w:top w:val="single" w:sz="4" w:space="0" w:color="auto"/>
+              <w:left w:val="single" w:sz="4" w:space="0" w:color="auto"/>
+              <w:bottom w:val="single" w:sz="4" w:space="0" w:color="auto"/>
+              <w:right w:val="single" w:sz="4" w:space="0" w:color="auto"/>
+            </w:tcBorders>
+            <w:vAlign w:val="center"/>
+            <w:hideMark/>
+          </w:tcPr>
+          <w:p>
+            <w:pPr>
+              <w:spacing w:line="360" w:lineRule="auto"/>
+              <w:jc w:val="center"/>
+              <w:rPr>
+                <w:rFonts w:ascii="Times New Roman" w:hAnsi="Times New Roman" w:cs="Times New Roman"/>
+                <w:sz w:val="26"/>
+                <w:szCs w:val="26"/>
+              </w:rPr>
+            </w:pPr>
+            <w:r>
+              <w:rPr>
+                <w:rFonts w:ascii="Times New Roman" w:hAnsi="Times New Roman" w:cs="Times New Roman"/>
+                <w:sz w:val="26"/>
+                <w:szCs w:val="26"/>
+              </w:rPr>
+              <w:t>1</w:t>
+            </w:r>
+          </w:p>
+        </w:tc>
+        <w:tc>
+          <w:tcPr>
+            <w:tcW w:w="6741" w:type="dxa"/>
+            <w:tcBorders>
+              <w:top w:val="single" w:sz="4" w:space="0" w:color="auto"/>
+              <w:left w:val="single" w:sz="4" w:space="0" w:color="auto"/>
+              <w:bottom w:val="single" w:sz="4" w:space="0" w:color="auto"/>
+              <w:right w:val="single" w:sz="4" w:space="0" w:color="auto"/>
+            </w:tcBorders>
+            <w:vAlign w:val="center"/>
+            <w:hideMark/>
+          </w:tcPr>
+          <w:p>
+            <w:pPr>
+              <w:spacing w:line="360" w:lineRule="auto"/>
+              <w:ind w:left="0" w:firstLine="0"/>
+              <w:jc w:val="both"/>
+              <w:rPr>
+                <w:rFonts w:ascii="Times New Roman" w:hAnsi="Times New Roman" w:cs="Times New Roman"/>
+                <w:sz w:val="26"/>
+                <w:szCs w:val="26"/>
+              </w:rPr>
+            </w:pPr>
+            <w:r>
+              <w:rPr>
+                <w:rFonts w:ascii="Times New Roman" w:hAnsi="Times New Roman" w:cs="Times New Roman"/>
+                <w:sz w:val="26"/>
+                <w:szCs w:val="26"/>
+              </w:rPr>
+              <w:t xml:space="preserve">Control nhập các thông tin phiếu giao </w:t>
+            </w:r>
+          </w:p>
+        </w:tc>
+      </w:tr>
+      <w:tr>
+        <w:trPr>
+          <w:jc w:val="center"/>
+        </w:trPr>
+        <w:tc>
+          <w:tcPr>
+            <w:tcW w:w="763" w:type="dxa"/>
+            <w:tcBorders>
+              <w:top w:val="single" w:sz="4" w:space="0" w:color="auto"/>
+              <w:left w:val="single" w:sz="4" w:space="0" w:color="auto"/>
+              <w:bottom w:val="single" w:sz="4" w:space="0" w:color="auto"/>
+              <w:right w:val="single" w:sz="4" w:space="0" w:color="auto"/>
+            </w:tcBorders>
+            <w:vAlign w:val="center"/>
+            <w:hideMark/>
+          </w:tcPr>
+          <w:p>
+            <w:pPr>
+              <w:spacing w:line="360" w:lineRule="auto"/>
+              <w:jc w:val="center"/>
+              <w:rPr>
+                <w:rFonts w:ascii="Times New Roman" w:hAnsi="Times New Roman" w:cs="Times New Roman"/>
+                <w:sz w:val="26"/>
+                <w:szCs w:val="26"/>
+              </w:rPr>
+            </w:pPr>
+            <w:r>
+              <w:rPr>
+                <w:rFonts w:ascii="Times New Roman" w:hAnsi="Times New Roman" w:cs="Times New Roman"/>
+                <w:sz w:val="26"/>
+                <w:szCs w:val="26"/>
+              </w:rPr>
+              <w:t>2</w:t>
+            </w:r>
+          </w:p>
+        </w:tc>
+        <w:tc>
+          <w:tcPr>
+            <w:tcW w:w="1676" w:type="dxa"/>
+            <w:tcBorders>
+              <w:top w:val="single" w:sz="4" w:space="0" w:color="auto"/>
+              <w:left w:val="single" w:sz="4" w:space="0" w:color="auto"/>
+              <w:bottom w:val="single" w:sz="4" w:space="0" w:color="auto"/>
+              <w:right w:val="single" w:sz="4" w:space="0" w:color="auto"/>
+            </w:tcBorders>
+            <w:vAlign w:val="center"/>
+            <w:hideMark/>
+          </w:tcPr>
+          <w:p>
+            <w:pPr>
+              <w:spacing w:line="360" w:lineRule="auto"/>
+              <w:jc w:val="center"/>
+              <w:rPr>
+                <w:rFonts w:ascii="Times New Roman" w:hAnsi="Times New Roman" w:cs="Times New Roman"/>
+                <w:sz w:val="26"/>
+                <w:szCs w:val="26"/>
+              </w:rPr>
+            </w:pPr>
+            <w:r>
+              <w:rPr>
+                <w:rFonts w:ascii="Times New Roman" w:hAnsi="Times New Roman" w:cs="Times New Roman"/>
+                <w:sz w:val="26"/>
+                <w:szCs w:val="26"/>
+              </w:rPr>
+              <w:t>2</w:t>
+            </w:r>
+          </w:p>
+        </w:tc>
+        <w:tc>
+          <w:tcPr>
+            <w:tcW w:w="6741" w:type="dxa"/>
+            <w:tcBorders>
+              <w:top w:val="single" w:sz="4" w:space="0" w:color="auto"/>
+              <w:left w:val="single" w:sz="4" w:space="0" w:color="auto"/>
+              <w:bottom w:val="single" w:sz="4" w:space="0" w:color="auto"/>
+              <w:right w:val="single" w:sz="4" w:space="0" w:color="auto"/>
+            </w:tcBorders>
+            <w:vAlign w:val="center"/>
+            <w:hideMark/>
+          </w:tcPr>
+          <w:p>
+            <w:pPr>
+              <w:pStyle w:val="oancuaDanhsach"/>
+              <w:spacing w:line="360" w:lineRule="auto"/>
+              <w:ind w:left="0" w:firstLine="0"/>
+              <w:jc w:val="both"/>
+              <w:rPr>
+                <w:rFonts w:ascii="Times New Roman" w:hAnsi="Times New Roman" w:cs="Times New Roman"/>
+                <w:sz w:val="26"/>
+                <w:szCs w:val="26"/>
+              </w:rPr>
+            </w:pPr>
+            <w:r>
+              <w:rPr>
+                <w:rFonts w:ascii="Times New Roman" w:hAnsi="Times New Roman" w:cs="Times New Roman"/>
+                <w:sz w:val="26"/>
+                <w:szCs w:val="26"/>
+              </w:rPr>
+              <w:t xml:space="preserve">Control hiển thị các sản phẩm </w:t>
+            </w:r>
+            <w:r>
+              <w:rPr>
+                <w:rFonts w:ascii="Times New Roman" w:hAnsi="Times New Roman" w:cs="Times New Roman"/>
+                <w:sz w:val="26"/>
+                <w:szCs w:val="26"/>
+              </w:rPr>
+              <w:t>giao</w:t>
+            </w:r>
+          </w:p>
+        </w:tc>
+      </w:tr>
+      <w:tr>
+        <w:trPr>
+          <w:jc w:val="center"/>
+        </w:trPr>
+        <w:tc>
+          <w:tcPr>
+            <w:tcW w:w="763" w:type="dxa"/>
+            <w:tcBorders>
+              <w:top w:val="single" w:sz="4" w:space="0" w:color="auto"/>
+              <w:left w:val="single" w:sz="4" w:space="0" w:color="auto"/>
+              <w:bottom w:val="single" w:sz="4" w:space="0" w:color="auto"/>
+              <w:right w:val="single" w:sz="4" w:space="0" w:color="auto"/>
+            </w:tcBorders>
+            <w:vAlign w:val="center"/>
+          </w:tcPr>
+          <w:p>
+            <w:pPr>
+              <w:spacing w:line="360" w:lineRule="auto"/>
+              <w:jc w:val="center"/>
+              <w:rPr>
+                <w:rFonts w:ascii="Times New Roman" w:hAnsi="Times New Roman" w:cs="Times New Roman"/>
+                <w:sz w:val="26"/>
+                <w:szCs w:val="26"/>
+              </w:rPr>
+            </w:pPr>
+            <w:r>
+              <w:rPr>
+                <w:rFonts w:ascii="Times New Roman" w:hAnsi="Times New Roman" w:cs="Times New Roman"/>
+                <w:sz w:val="26"/>
+                <w:szCs w:val="26"/>
+              </w:rPr>
+              <w:t>3</w:t>
+            </w:r>
+          </w:p>
+        </w:tc>
+        <w:tc>
+          <w:tcPr>
+            <w:tcW w:w="1676" w:type="dxa"/>
+            <w:tcBorders>
+              <w:top w:val="single" w:sz="4" w:space="0" w:color="auto"/>
+              <w:left w:val="single" w:sz="4" w:space="0" w:color="auto"/>
+              <w:bottom w:val="single" w:sz="4" w:space="0" w:color="auto"/>
+              <w:right w:val="single" w:sz="4" w:space="0" w:color="auto"/>
+            </w:tcBorders>
+            <w:vAlign w:val="center"/>
+          </w:tcPr>
+          <w:p>
+            <w:pPr>
+              <w:spacing w:line="360" w:lineRule="auto"/>
+              <w:jc w:val="center"/>
+              <w:rPr>
+                <w:rFonts w:ascii="Times New Roman" w:hAnsi="Times New Roman" w:cs="Times New Roman"/>
+                <w:sz w:val="26"/>
+                <w:szCs w:val="26"/>
+              </w:rPr>
+            </w:pPr>
+            <w:r>
+              <w:rPr>
+                <w:rFonts w:ascii="Times New Roman" w:hAnsi="Times New Roman" w:cs="Times New Roman"/>
+                <w:sz w:val="26"/>
+                <w:szCs w:val="26"/>
+              </w:rPr>
+              <w:t>3</w:t>
+            </w:r>
+          </w:p>
+        </w:tc>
+        <w:tc>
+          <w:tcPr>
+            <w:tcW w:w="6741" w:type="dxa"/>
+            <w:tcBorders>
+              <w:top w:val="single" w:sz="4" w:space="0" w:color="auto"/>
+              <w:left w:val="single" w:sz="4" w:space="0" w:color="auto"/>
+              <w:bottom w:val="single" w:sz="4" w:space="0" w:color="auto"/>
+              <w:right w:val="single" w:sz="4" w:space="0" w:color="auto"/>
+            </w:tcBorders>
+            <w:vAlign w:val="center"/>
+          </w:tcPr>
+          <w:p>
+            <w:pPr>
+              <w:spacing w:line="360" w:lineRule="auto"/>
+              <w:ind w:left="0" w:firstLine="0"/>
+              <w:jc w:val="both"/>
+              <w:rPr>
+                <w:rFonts w:ascii="Times New Roman" w:hAnsi="Times New Roman" w:cs="Times New Roman"/>
+                <w:sz w:val="26"/>
+                <w:szCs w:val="26"/>
+              </w:rPr>
+            </w:pPr>
+            <w:r>
+              <w:rPr>
+                <w:rFonts w:ascii="Times New Roman" w:hAnsi="Times New Roman" w:cs="Times New Roman"/>
+                <w:sz w:val="26"/>
+                <w:szCs w:val="26"/>
+              </w:rPr>
+              <w:t xml:space="preserve">Cập nhật </w:t>
+            </w:r>
+            <w:r>
+              <w:rPr>
+                <w:rFonts w:ascii="Times New Roman" w:hAnsi="Times New Roman" w:cs="Times New Roman"/>
+                <w:sz w:val="26"/>
+                <w:szCs w:val="26"/>
+              </w:rPr>
+              <w:t>đơn giao hàng vào cơ sở dữ liệu</w:t>
+            </w:r>
+          </w:p>
+        </w:tc>
+      </w:tr>
+      <w:tr>
+        <w:trPr>
+          <w:jc w:val="center"/>
+        </w:trPr>
+        <w:tc>
+          <w:tcPr>
+            <w:tcW w:w="763" w:type="dxa"/>
+            <w:tcBorders>
+              <w:top w:val="single" w:sz="4" w:space="0" w:color="auto"/>
+              <w:left w:val="single" w:sz="4" w:space="0" w:color="auto"/>
+              <w:bottom w:val="single" w:sz="4" w:space="0" w:color="auto"/>
+              <w:right w:val="single" w:sz="4" w:space="0" w:color="auto"/>
+            </w:tcBorders>
+            <w:vAlign w:val="center"/>
+          </w:tcPr>
+          <w:p>
+            <w:pPr>
+              <w:spacing w:line="360" w:lineRule="auto"/>
+              <w:jc w:val="center"/>
+              <w:rPr>
+                <w:rFonts w:ascii="Times New Roman" w:hAnsi="Times New Roman" w:cs="Times New Roman"/>
+                <w:sz w:val="26"/>
+                <w:szCs w:val="26"/>
+              </w:rPr>
+            </w:pPr>
+            <w:r>
+              <w:rPr>
+                <w:rFonts w:ascii="Times New Roman" w:hAnsi="Times New Roman" w:cs="Times New Roman"/>
+                <w:sz w:val="26"/>
+                <w:szCs w:val="26"/>
+              </w:rPr>
+              <w:t>4</w:t>
+            </w:r>
+          </w:p>
+        </w:tc>
+        <w:tc>
+          <w:tcPr>
+            <w:tcW w:w="1676" w:type="dxa"/>
+            <w:tcBorders>
+              <w:top w:val="single" w:sz="4" w:space="0" w:color="auto"/>
+              <w:left w:val="single" w:sz="4" w:space="0" w:color="auto"/>
+              <w:bottom w:val="single" w:sz="4" w:space="0" w:color="auto"/>
+              <w:right w:val="single" w:sz="4" w:space="0" w:color="auto"/>
+            </w:tcBorders>
+            <w:vAlign w:val="center"/>
+          </w:tcPr>
+          <w:p>
+            <w:pPr>
+              <w:spacing w:line="360" w:lineRule="auto"/>
+              <w:jc w:val="center"/>
+              <w:rPr>
+                <w:rFonts w:ascii="Times New Roman" w:hAnsi="Times New Roman" w:cs="Times New Roman"/>
+                <w:sz w:val="26"/>
+                <w:szCs w:val="26"/>
+              </w:rPr>
+            </w:pPr>
+            <w:r>
+              <w:rPr>
+                <w:rFonts w:ascii="Times New Roman" w:hAnsi="Times New Roman" w:cs="Times New Roman"/>
+                <w:sz w:val="26"/>
+                <w:szCs w:val="26"/>
+              </w:rPr>
+              <w:t>4</w:t>
+            </w:r>
+          </w:p>
+        </w:tc>
+        <w:tc>
+          <w:tcPr>
+            <w:tcW w:w="6741" w:type="dxa"/>
+            <w:tcBorders>
+              <w:top w:val="single" w:sz="4" w:space="0" w:color="auto"/>
+              <w:left w:val="single" w:sz="4" w:space="0" w:color="auto"/>
+              <w:bottom w:val="single" w:sz="4" w:space="0" w:color="auto"/>
+              <w:right w:val="single" w:sz="4" w:space="0" w:color="auto"/>
+            </w:tcBorders>
+            <w:vAlign w:val="center"/>
+          </w:tcPr>
+          <w:p>
+            <w:pPr>
+              <w:spacing w:line="360" w:lineRule="auto"/>
+              <w:jc w:val="both"/>
+              <w:rPr>
+                <w:rFonts w:ascii="Times New Roman" w:hAnsi="Times New Roman" w:cs="Times New Roman"/>
+                <w:sz w:val="26"/>
+                <w:szCs w:val="26"/>
+              </w:rPr>
+            </w:pPr>
+            <w:r>
+              <w:rPr>
+                <w:rFonts w:ascii="Times New Roman" w:hAnsi="Times New Roman" w:cs="Times New Roman"/>
+                <w:sz w:val="26"/>
+                <w:szCs w:val="26"/>
+              </w:rPr>
+              <w:t>Chuyển sang trang lập hóa đơn</w:t>
+            </w:r>
+          </w:p>
+        </w:tc>
+      </w:tr>
+    </w:tbl>
+    <w:p/>
+    <w:p/>
+    <w:p>
+      <w:r>
+        <w:rPr>
+          <w:noProof/>
+        </w:rPr>
+        <w:lastRenderedPageBreak/>
+        <w:drawing>
+          <wp:inline distT="0" distB="0" distL="0" distR="0">
+            <wp:extent cx="5048955" cy="4620270"/>
+            <wp:effectExtent l="0" t="0" r="0" b="8890"/>
+            <wp:docPr id="6" name="Hình ảnh 6" descr="Tạo hình cắt từ Màn hình"/>
+            <wp:cNvGraphicFramePr>
+              <a:graphicFrameLocks xmlns:a="http://schemas.openxmlformats.org/drawingml/2006/main" noChangeAspect="1"/>
+            </wp:cNvGraphicFramePr>
+            <a:graphic xmlns:a="http://schemas.openxmlformats.org/drawingml/2006/main">
+              <a:graphicData uri="http://schemas.openxmlformats.org/drawingml/2006/picture">
+                <pic:pic xmlns:pic="http://schemas.openxmlformats.org/drawingml/2006/picture">
+                  <pic:nvPicPr>
+                    <pic:cNvPr id="6" name="8103410.tmp"/>
+                    <pic:cNvPicPr/>
+                  </pic:nvPicPr>
+                  <pic:blipFill>
+                    <a:blip r:embed="rId12">
+                      <a:extLst>
+                        <a:ext uri="{28A0092B-C50C-407E-A947-70E740481C1C}">
+                          <a14:useLocalDpi xmlns:a14="http://schemas.microsoft.com/office/drawing/2010/main" val="0"/>
+                        </a:ext>
+                      </a:extLst>
+                    </a:blip>
+                    <a:stretch>
+                      <a:fillRect/>
+                    </a:stretch>
+                  </pic:blipFill>
+                  <pic:spPr>
+                    <a:xfrm>
+                      <a:off x="0" y="0"/>
+                      <a:ext cx="5048955" cy="4620270"/>
+                    </a:xfrm>
+                    <a:prstGeom prst="rect">
+                      <a:avLst/>
+                    </a:prstGeom>
+                  </pic:spPr>
+                </pic:pic>
+              </a:graphicData>
+            </a:graphic>
+          </wp:inline>
+        </w:drawing>
+      </w:r>
+    </w:p>
+    <w:p/>
+    <w:tbl>
+      <w:tblPr>
+        <w:tblStyle w:val="LiBang"/>
+        <w:tblW w:w="9180" w:type="dxa"/>
+        <w:jc w:val="center"/>
+        <w:tblInd w:w="0" w:type="dxa"/>
+        <w:tblLook w:val="04A0" w:firstRow="1" w:lastRow="0" w:firstColumn="1" w:lastColumn="0" w:noHBand="0" w:noVBand="1"/>
+      </w:tblPr>
+      <w:tblGrid>
+        <w:gridCol w:w="763"/>
+        <w:gridCol w:w="1676"/>
+        <w:gridCol w:w="6741"/>
+      </w:tblGrid>
+      <w:tr>
+        <w:trPr>
+          <w:jc w:val="center"/>
+        </w:trPr>
+        <w:tc>
+          <w:tcPr>
+            <w:tcW w:w="763" w:type="dxa"/>
+            <w:tcBorders>
+              <w:top w:val="single" w:sz="4" w:space="0" w:color="auto"/>
+              <w:left w:val="single" w:sz="4" w:space="0" w:color="auto"/>
+              <w:bottom w:val="single" w:sz="4" w:space="0" w:color="auto"/>
+              <w:right w:val="single" w:sz="4" w:space="0" w:color="auto"/>
+            </w:tcBorders>
+            <w:vAlign w:val="center"/>
+            <w:hideMark/>
+          </w:tcPr>
+          <w:p>
+            <w:pPr>
+              <w:spacing w:line="360" w:lineRule="auto"/>
+              <w:jc w:val="center"/>
+              <w:rPr>
+                <w:rFonts w:ascii="Times New Roman" w:hAnsi="Times New Roman" w:cs="Times New Roman"/>
+                <w:sz w:val="26"/>
+                <w:szCs w:val="26"/>
+              </w:rPr>
+            </w:pPr>
+            <w:r>
+              <w:rPr>
+                <w:rFonts w:ascii="Times New Roman" w:hAnsi="Times New Roman" w:cs="Times New Roman"/>
+                <w:sz w:val="26"/>
+                <w:szCs w:val="26"/>
+              </w:rPr>
+              <w:t>STT</w:t>
+            </w:r>
+          </w:p>
+        </w:tc>
+        <w:tc>
+          <w:tcPr>
+            <w:tcW w:w="1676" w:type="dxa"/>
+            <w:tcBorders>
+              <w:top w:val="single" w:sz="4" w:space="0" w:color="auto"/>
+              <w:left w:val="single" w:sz="4" w:space="0" w:color="auto"/>
+              <w:bottom w:val="single" w:sz="4" w:space="0" w:color="auto"/>
+              <w:right w:val="single" w:sz="4" w:space="0" w:color="auto"/>
+            </w:tcBorders>
+            <w:vAlign w:val="center"/>
+            <w:hideMark/>
+          </w:tcPr>
+          <w:p>
+            <w:pPr>
+              <w:spacing w:line="360" w:lineRule="auto"/>
+              <w:jc w:val="center"/>
+              <w:rPr>
+                <w:rFonts w:ascii="Times New Roman" w:hAnsi="Times New Roman" w:cs="Times New Roman"/>
+                <w:sz w:val="26"/>
+                <w:szCs w:val="26"/>
+              </w:rPr>
+            </w:pPr>
+            <w:r>
+              <w:rPr>
+                <w:rFonts w:ascii="Times New Roman" w:hAnsi="Times New Roman" w:cs="Times New Roman"/>
+                <w:sz w:val="26"/>
+                <w:szCs w:val="26"/>
+              </w:rPr>
+              <w:t>Nhóm control</w:t>
+            </w:r>
+          </w:p>
+        </w:tc>
+        <w:tc>
+          <w:tcPr>
+            <w:tcW w:w="6741" w:type="dxa"/>
+            <w:tcBorders>
+              <w:top w:val="single" w:sz="4" w:space="0" w:color="auto"/>
+              <w:left w:val="single" w:sz="4" w:space="0" w:color="auto"/>
+              <w:bottom w:val="single" w:sz="4" w:space="0" w:color="auto"/>
+              <w:right w:val="single" w:sz="4" w:space="0" w:color="auto"/>
+            </w:tcBorders>
+            <w:vAlign w:val="center"/>
+            <w:hideMark/>
+          </w:tcPr>
+          <w:p>
+            <w:pPr>
+              <w:spacing w:line="360" w:lineRule="auto"/>
+              <w:jc w:val="center"/>
+              <w:rPr>
+                <w:rFonts w:ascii="Times New Roman" w:hAnsi="Times New Roman" w:cs="Times New Roman"/>
+                <w:sz w:val="26"/>
+                <w:szCs w:val="26"/>
+              </w:rPr>
+            </w:pPr>
+            <w:r>
+              <w:rPr>
+                <w:rFonts w:ascii="Times New Roman" w:hAnsi="Times New Roman" w:cs="Times New Roman"/>
+                <w:sz w:val="26"/>
+                <w:szCs w:val="26"/>
+              </w:rPr>
+              <w:t>Mô tả</w:t>
+            </w:r>
+          </w:p>
+        </w:tc>
+      </w:tr>
+      <w:tr>
+        <w:trPr>
+          <w:jc w:val="center"/>
+        </w:trPr>
+        <w:tc>
+          <w:tcPr>
+            <w:tcW w:w="763" w:type="dxa"/>
+            <w:tcBorders>
+              <w:top w:val="single" w:sz="4" w:space="0" w:color="auto"/>
+              <w:left w:val="single" w:sz="4" w:space="0" w:color="auto"/>
+              <w:bottom w:val="single" w:sz="4" w:space="0" w:color="auto"/>
+              <w:right w:val="single" w:sz="4" w:space="0" w:color="auto"/>
+            </w:tcBorders>
+            <w:vAlign w:val="center"/>
+            <w:hideMark/>
+          </w:tcPr>
+          <w:p>
+            <w:pPr>
+              <w:spacing w:line="360" w:lineRule="auto"/>
+              <w:jc w:val="center"/>
+              <w:rPr>
+                <w:rFonts w:ascii="Times New Roman" w:hAnsi="Times New Roman" w:cs="Times New Roman"/>
+                <w:sz w:val="26"/>
+                <w:szCs w:val="26"/>
+              </w:rPr>
+            </w:pPr>
+            <w:r>
+              <w:rPr>
+                <w:rFonts w:ascii="Times New Roman" w:hAnsi="Times New Roman" w:cs="Times New Roman"/>
+                <w:sz w:val="26"/>
+                <w:szCs w:val="26"/>
+              </w:rPr>
+              <w:t>1</w:t>
+            </w:r>
+          </w:p>
+        </w:tc>
+        <w:tc>
+          <w:tcPr>
+            <w:tcW w:w="1676" w:type="dxa"/>
+            <w:tcBorders>
+              <w:top w:val="single" w:sz="4" w:space="0" w:color="auto"/>
+              <w:left w:val="single" w:sz="4" w:space="0" w:color="auto"/>
+              <w:bottom w:val="single" w:sz="4" w:space="0" w:color="auto"/>
+              <w:right w:val="single" w:sz="4" w:space="0" w:color="auto"/>
+            </w:tcBorders>
+            <w:vAlign w:val="center"/>
+            <w:hideMark/>
+          </w:tcPr>
+          <w:p>
+            <w:pPr>
+              <w:spacing w:line="360" w:lineRule="auto"/>
+              <w:jc w:val="center"/>
+              <w:rPr>
+                <w:rFonts w:ascii="Times New Roman" w:hAnsi="Times New Roman" w:cs="Times New Roman"/>
+                <w:sz w:val="26"/>
+                <w:szCs w:val="26"/>
+              </w:rPr>
+            </w:pPr>
+            <w:r>
+              <w:rPr>
+                <w:rFonts w:ascii="Times New Roman" w:hAnsi="Times New Roman" w:cs="Times New Roman"/>
+                <w:sz w:val="26"/>
+                <w:szCs w:val="26"/>
+              </w:rPr>
+              <w:t>1</w:t>
+            </w:r>
+          </w:p>
+        </w:tc>
+        <w:tc>
+          <w:tcPr>
+            <w:tcW w:w="6741" w:type="dxa"/>
+            <w:tcBorders>
+              <w:top w:val="single" w:sz="4" w:space="0" w:color="auto"/>
+              <w:left w:val="single" w:sz="4" w:space="0" w:color="auto"/>
+              <w:bottom w:val="single" w:sz="4" w:space="0" w:color="auto"/>
+              <w:right w:val="single" w:sz="4" w:space="0" w:color="auto"/>
+            </w:tcBorders>
+            <w:vAlign w:val="center"/>
+            <w:hideMark/>
+          </w:tcPr>
+          <w:p>
+            <w:pPr>
+              <w:spacing w:line="360" w:lineRule="auto"/>
+              <w:ind w:left="0" w:firstLine="0"/>
+              <w:jc w:val="both"/>
+              <w:rPr>
+                <w:rFonts w:ascii="Times New Roman" w:hAnsi="Times New Roman" w:cs="Times New Roman"/>
+                <w:sz w:val="26"/>
+                <w:szCs w:val="26"/>
+              </w:rPr>
+            </w:pPr>
+            <w:r>
+              <w:rPr>
+                <w:rFonts w:ascii="Times New Roman" w:hAnsi="Times New Roman" w:cs="Times New Roman"/>
+                <w:sz w:val="26"/>
+                <w:szCs w:val="26"/>
+              </w:rPr>
+              <w:t xml:space="preserve">Control nhập các thông tin </w:t>
+            </w:r>
+            <w:r>
+              <w:rPr>
+                <w:rFonts w:ascii="Times New Roman" w:hAnsi="Times New Roman" w:cs="Times New Roman"/>
+                <w:sz w:val="26"/>
+                <w:szCs w:val="26"/>
+              </w:rPr>
+              <w:t>hóa đơn</w:t>
+            </w:r>
+            <w:r>
+              <w:rPr>
+                <w:rFonts w:ascii="Times New Roman" w:hAnsi="Times New Roman" w:cs="Times New Roman"/>
+                <w:sz w:val="26"/>
+                <w:szCs w:val="26"/>
+              </w:rPr>
+              <w:t xml:space="preserve"> </w:t>
+            </w:r>
+          </w:p>
+        </w:tc>
+      </w:tr>
+      <w:tr>
+        <w:trPr>
+          <w:jc w:val="center"/>
+        </w:trPr>
+        <w:tc>
+          <w:tcPr>
+            <w:tcW w:w="763" w:type="dxa"/>
+            <w:tcBorders>
+              <w:top w:val="single" w:sz="4" w:space="0" w:color="auto"/>
+              <w:left w:val="single" w:sz="4" w:space="0" w:color="auto"/>
+              <w:bottom w:val="single" w:sz="4" w:space="0" w:color="auto"/>
+              <w:right w:val="single" w:sz="4" w:space="0" w:color="auto"/>
+            </w:tcBorders>
+            <w:vAlign w:val="center"/>
+            <w:hideMark/>
+          </w:tcPr>
+          <w:p>
+            <w:pPr>
+              <w:spacing w:line="360" w:lineRule="auto"/>
+              <w:jc w:val="center"/>
+              <w:rPr>
+                <w:rFonts w:ascii="Times New Roman" w:hAnsi="Times New Roman" w:cs="Times New Roman"/>
+                <w:sz w:val="26"/>
+                <w:szCs w:val="26"/>
+              </w:rPr>
+            </w:pPr>
+            <w:r>
+              <w:rPr>
+                <w:rFonts w:ascii="Times New Roman" w:hAnsi="Times New Roman" w:cs="Times New Roman"/>
+                <w:sz w:val="26"/>
+                <w:szCs w:val="26"/>
+              </w:rPr>
+              <w:t>2</w:t>
+            </w:r>
+          </w:p>
+        </w:tc>
+        <w:tc>
+          <w:tcPr>
+            <w:tcW w:w="1676" w:type="dxa"/>
+            <w:tcBorders>
+              <w:top w:val="single" w:sz="4" w:space="0" w:color="auto"/>
+              <w:left w:val="single" w:sz="4" w:space="0" w:color="auto"/>
+              <w:bottom w:val="single" w:sz="4" w:space="0" w:color="auto"/>
+              <w:right w:val="single" w:sz="4" w:space="0" w:color="auto"/>
+            </w:tcBorders>
+            <w:vAlign w:val="center"/>
+            <w:hideMark/>
+          </w:tcPr>
+          <w:p>
+            <w:pPr>
+              <w:spacing w:line="360" w:lineRule="auto"/>
+              <w:jc w:val="center"/>
+              <w:rPr>
+                <w:rFonts w:ascii="Times New Roman" w:hAnsi="Times New Roman" w:cs="Times New Roman"/>
+                <w:sz w:val="26"/>
+                <w:szCs w:val="26"/>
+              </w:rPr>
+            </w:pPr>
+            <w:r>
+              <w:rPr>
+                <w:rFonts w:ascii="Times New Roman" w:hAnsi="Times New Roman" w:cs="Times New Roman"/>
+                <w:sz w:val="26"/>
+                <w:szCs w:val="26"/>
+              </w:rPr>
+              <w:t>2</w:t>
+            </w:r>
+          </w:p>
+        </w:tc>
+        <w:tc>
+          <w:tcPr>
+            <w:tcW w:w="6741" w:type="dxa"/>
+            <w:tcBorders>
+              <w:top w:val="single" w:sz="4" w:space="0" w:color="auto"/>
+              <w:left w:val="single" w:sz="4" w:space="0" w:color="auto"/>
+              <w:bottom w:val="single" w:sz="4" w:space="0" w:color="auto"/>
+              <w:right w:val="single" w:sz="4" w:space="0" w:color="auto"/>
+            </w:tcBorders>
+            <w:vAlign w:val="center"/>
+            <w:hideMark/>
+          </w:tcPr>
+          <w:p>
+            <w:pPr>
+              <w:spacing w:line="360" w:lineRule="auto"/>
+              <w:ind w:left="0" w:firstLine="0"/>
+              <w:jc w:val="both"/>
+              <w:rPr>
+                <w:rFonts w:ascii="Times New Roman" w:hAnsi="Times New Roman" w:cs="Times New Roman"/>
+                <w:sz w:val="26"/>
+                <w:szCs w:val="26"/>
+              </w:rPr>
+            </w:pPr>
+            <w:r>
+              <w:rPr>
+                <w:rFonts w:ascii="Times New Roman" w:hAnsi="Times New Roman" w:cs="Times New Roman"/>
+                <w:sz w:val="26"/>
+                <w:szCs w:val="26"/>
+              </w:rPr>
+              <w:t>Lưu hóa đơn</w:t>
+            </w:r>
+            <w:r>
+              <w:rPr>
+                <w:rFonts w:ascii="Times New Roman" w:hAnsi="Times New Roman" w:cs="Times New Roman"/>
+                <w:sz w:val="26"/>
+                <w:szCs w:val="26"/>
+              </w:rPr>
+              <w:t xml:space="preserve"> vào cơ sở dữ liệu</w:t>
+            </w:r>
+          </w:p>
+        </w:tc>
+      </w:tr>
+      <w:tr>
+        <w:trPr>
+          <w:jc w:val="center"/>
+        </w:trPr>
+        <w:tc>
+          <w:tcPr>
+            <w:tcW w:w="763" w:type="dxa"/>
+            <w:tcBorders>
+              <w:top w:val="single" w:sz="4" w:space="0" w:color="auto"/>
+              <w:left w:val="single" w:sz="4" w:space="0" w:color="auto"/>
+              <w:bottom w:val="single" w:sz="4" w:space="0" w:color="auto"/>
+              <w:right w:val="single" w:sz="4" w:space="0" w:color="auto"/>
+            </w:tcBorders>
+            <w:vAlign w:val="center"/>
+          </w:tcPr>
+          <w:p>
+            <w:pPr>
+              <w:spacing w:line="360" w:lineRule="auto"/>
+              <w:jc w:val="center"/>
+              <w:rPr>
+                <w:rFonts w:ascii="Times New Roman" w:hAnsi="Times New Roman" w:cs="Times New Roman"/>
+                <w:sz w:val="26"/>
+                <w:szCs w:val="26"/>
+              </w:rPr>
+            </w:pPr>
+            <w:r>
+              <w:rPr>
+                <w:rFonts w:ascii="Times New Roman" w:hAnsi="Times New Roman" w:cs="Times New Roman"/>
+                <w:sz w:val="26"/>
+                <w:szCs w:val="26"/>
+              </w:rPr>
+              <w:t>3</w:t>
+            </w:r>
+          </w:p>
+        </w:tc>
+        <w:tc>
+          <w:tcPr>
+            <w:tcW w:w="1676" w:type="dxa"/>
+            <w:tcBorders>
+              <w:top w:val="single" w:sz="4" w:space="0" w:color="auto"/>
+              <w:left w:val="single" w:sz="4" w:space="0" w:color="auto"/>
+              <w:bottom w:val="single" w:sz="4" w:space="0" w:color="auto"/>
+              <w:right w:val="single" w:sz="4" w:space="0" w:color="auto"/>
+            </w:tcBorders>
+            <w:vAlign w:val="center"/>
+          </w:tcPr>
+          <w:p>
+            <w:pPr>
+              <w:spacing w:line="360" w:lineRule="auto"/>
+              <w:jc w:val="center"/>
+              <w:rPr>
+                <w:rFonts w:ascii="Times New Roman" w:hAnsi="Times New Roman" w:cs="Times New Roman"/>
+                <w:sz w:val="26"/>
+                <w:szCs w:val="26"/>
+              </w:rPr>
+            </w:pPr>
+            <w:r>
+              <w:rPr>
+                <w:rFonts w:ascii="Times New Roman" w:hAnsi="Times New Roman" w:cs="Times New Roman"/>
+                <w:sz w:val="26"/>
+                <w:szCs w:val="26"/>
+              </w:rPr>
+              <w:t>3</w:t>
+            </w:r>
+          </w:p>
+        </w:tc>
+        <w:tc>
+          <w:tcPr>
+            <w:tcW w:w="6741" w:type="dxa"/>
+            <w:tcBorders>
+              <w:top w:val="single" w:sz="4" w:space="0" w:color="auto"/>
+              <w:left w:val="single" w:sz="4" w:space="0" w:color="auto"/>
+              <w:bottom w:val="single" w:sz="4" w:space="0" w:color="auto"/>
+              <w:right w:val="single" w:sz="4" w:space="0" w:color="auto"/>
+            </w:tcBorders>
+            <w:vAlign w:val="center"/>
+          </w:tcPr>
+          <w:p>
+            <w:pPr>
+              <w:spacing w:line="360" w:lineRule="auto"/>
+              <w:ind w:left="0" w:firstLine="0"/>
+              <w:jc w:val="both"/>
+              <w:rPr>
+                <w:rFonts w:ascii="Times New Roman" w:hAnsi="Times New Roman" w:cs="Times New Roman"/>
+                <w:sz w:val="26"/>
+                <w:szCs w:val="26"/>
+              </w:rPr>
+            </w:pPr>
+            <w:r>
+              <w:rPr>
+                <w:rFonts w:ascii="Times New Roman" w:hAnsi="Times New Roman" w:cs="Times New Roman"/>
+                <w:sz w:val="26"/>
+                <w:szCs w:val="26"/>
+              </w:rPr>
+              <w:t>Hủy các thao tác trên trang này, quay về trang tìm kiếm đơn giao hàng</w:t>
             </w:r>
           </w:p>
         </w:tc>
@@ -3641,7 +6186,7 @@
 </file>
 
 <file path=word/numbering.xml><?xml version="1.0" encoding="utf-8"?>
-<w:numbering xmlns:wpc="http://schemas.microsoft.com/office/word/2010/wordprocessingCanvas" xmlns:mc="http://schemas.openxmlformats.org/markup-compatibility/2006" xmlns:o="urn:schemas-microsoft-com:office:office" xmlns:r="http://schemas.openxmlformats.org/officeDocument/2006/relationships" xmlns:m="http://schemas.openxmlformats.org/officeDocument/2006/math" xmlns:v="urn:schemas-microsoft-com:vml" xmlns:wp14="http://schemas.microsoft.com/office/word/2010/wordprocessingDrawing" xmlns:wp="http://schemas.openxmlformats.org/drawingml/2006/wordprocessingDrawing" xmlns:w10="urn:schemas-microsoft-com:office:word" xmlns:w="http://schemas.openxmlformats.org/wordprocessingml/2006/main" xmlns:w14="http://schemas.microsoft.com/office/word/2010/wordml" xmlns:w15="http://schemas.microsoft.com/office/word/2012/wordml" xmlns:wpg="http://schemas.microsoft.com/office/word/2010/wordprocessingGroup" xmlns:wpi="http://schemas.microsoft.com/office/word/2010/wordprocessingInk" xmlns:wne="http://schemas.microsoft.com/office/word/2006/wordml" xmlns:wps="http://schemas.microsoft.com/office/word/2010/wordprocessingShape" mc:Ignorable="w14 w15 wp14">
+<w:numbering xmlns:wpc="http://schemas.microsoft.com/office/word/2010/wordprocessingCanvas" xmlns:cx="http://schemas.microsoft.com/office/drawing/2014/chartex" xmlns:cx1="http://schemas.microsoft.com/office/drawing/2015/9/8/chartex" xmlns:cx2="http://schemas.microsoft.com/office/drawing/2015/10/21/chartex" xmlns:cx3="http://schemas.microsoft.com/office/drawing/2016/5/9/chartex" xmlns:cx4="http://schemas.microsoft.com/office/drawing/2016/5/10/chartex" xmlns:cx5="http://schemas.microsoft.com/office/drawing/2016/5/11/chartex" xmlns:cx6="http://schemas.microsoft.com/office/drawing/2016/5/12/chartex" xmlns:cx7="http://schemas.microsoft.com/office/drawing/2016/5/13/chartex" xmlns:cx8="http://schemas.microsoft.com/office/drawing/2016/5/14/chartex" xmlns:mc="http://schemas.openxmlformats.org/markup-compatibility/2006" xmlns:aink="http://schemas.microsoft.com/office/drawing/2016/ink" xmlns:am3d="http://schemas.microsoft.com/office/drawing/2017/model3d" xmlns:o="urn:schemas-microsoft-com:office:office" xmlns:r="http://schemas.openxmlformats.org/officeDocument/2006/relationships" xmlns:m="http://schemas.openxmlformats.org/officeDocument/2006/math" xmlns:v="urn:schemas-microsoft-com:vml" xmlns:wp14="http://schemas.microsoft.com/office/word/2010/wordprocessingDrawing" xmlns:wp="http://schemas.openxmlformats.org/drawingml/2006/wordprocessingDrawing" xmlns:w10="urn:schemas-microsoft-com:office:word" xmlns:w="http://schemas.openxmlformats.org/wordprocessingml/2006/main" xmlns:w14="http://schemas.microsoft.com/office/word/2010/wordml" xmlns:w15="http://schemas.microsoft.com/office/word/2012/wordml" xmlns:w16se="http://schemas.microsoft.com/office/word/2015/wordml/symex" xmlns:wpg="http://schemas.microsoft.com/office/word/2010/wordprocessingGroup" xmlns:wpi="http://schemas.microsoft.com/office/word/2010/wordprocessingInk" xmlns:wne="http://schemas.microsoft.com/office/word/2006/wordml" xmlns:wps="http://schemas.microsoft.com/office/word/2010/wordprocessingShape" mc:Ignorable="w14 w15 w16se wp14">
   <w:abstractNum w:abstractNumId="0" w15:restartNumberingAfterBreak="0">
     <w:nsid w:val="2D316F8B"/>
     <w:multiLevelType w:val="hybridMultilevel"/>
@@ -3853,7 +6398,7 @@
 </file>
 
 <file path=word/styles.xml><?xml version="1.0" encoding="utf-8"?>
-<w:styles xmlns:mc="http://schemas.openxmlformats.org/markup-compatibility/2006" xmlns:r="http://schemas.openxmlformats.org/officeDocument/2006/relationships" xmlns:w="http://schemas.openxmlformats.org/wordprocessingml/2006/main" xmlns:w14="http://schemas.microsoft.com/office/word/2010/wordml" xmlns:w15="http://schemas.microsoft.com/office/word/2012/wordml" mc:Ignorable="w14 w15">
+<w:styles xmlns:mc="http://schemas.openxmlformats.org/markup-compatibility/2006" xmlns:r="http://schemas.openxmlformats.org/officeDocument/2006/relationships" xmlns:w="http://schemas.openxmlformats.org/wordprocessingml/2006/main" xmlns:w14="http://schemas.microsoft.com/office/word/2010/wordml" xmlns:w15="http://schemas.microsoft.com/office/word/2012/wordml" xmlns:w16se="http://schemas.microsoft.com/office/word/2015/wordml/symex" mc:Ignorable="w14 w15 w16se">
   <w:docDefaults>
     <w:rPrDefault>
       <w:rPr>
@@ -3869,7 +6414,7 @@
       </w:pPr>
     </w:pPrDefault>
   </w:docDefaults>
-  <w:latentStyles w:defLockedState="0" w:defUIPriority="99" w:defSemiHidden="0" w:defUnhideWhenUsed="0" w:defQFormat="0" w:count="371">
+  <w:latentStyles w:defLockedState="0" w:defUIPriority="99" w:defSemiHidden="0" w:defUnhideWhenUsed="0" w:defQFormat="0" w:count="375">
     <w:lsdException w:name="Normal" w:uiPriority="0" w:qFormat="1"/>
     <w:lsdException w:name="heading 1" w:uiPriority="9" w:qFormat="1"/>
     <w:lsdException w:name="heading 2" w:semiHidden="1" w:uiPriority="9" w:unhideWhenUsed="1" w:qFormat="1"/>
@@ -3975,7 +6520,6 @@
     <w:lsdException w:name="HTML Sample" w:semiHidden="1" w:unhideWhenUsed="1"/>
     <w:lsdException w:name="HTML Typewriter" w:semiHidden="1" w:unhideWhenUsed="1"/>
     <w:lsdException w:name="HTML Variable" w:semiHidden="1" w:unhideWhenUsed="1"/>
-    <w:lsdException w:name="Normal Table" w:semiHidden="1" w:unhideWhenUsed="1"/>
     <w:lsdException w:name="annotation subject" w:semiHidden="1" w:unhideWhenUsed="1"/>
     <w:lsdException w:name="No List" w:semiHidden="1" w:unhideWhenUsed="1"/>
     <w:lsdException w:name="Outline List 1" w:semiHidden="1" w:unhideWhenUsed="1"/>
@@ -4019,10 +6563,8 @@
     <w:lsdException w:name="Table Elegant" w:semiHidden="1" w:unhideWhenUsed="1"/>
     <w:lsdException w:name="Table Professional" w:semiHidden="1" w:unhideWhenUsed="1"/>
     <w:lsdException w:name="Table Subtle 1" w:semiHidden="1" w:unhideWhenUsed="1"/>
-    <w:lsdException w:name="Table Subtle 2" w:semiHidden="1" w:unhideWhenUsed="1"/>
     <w:lsdException w:name="Table Web 1" w:semiHidden="1" w:unhideWhenUsed="1"/>
     <w:lsdException w:name="Table Web 2" w:semiHidden="1" w:unhideWhenUsed="1"/>
-    <w:lsdException w:name="Table Web 3" w:semiHidden="1" w:unhideWhenUsed="1"/>
     <w:lsdException w:name="Balloon Text" w:semiHidden="1" w:unhideWhenUsed="1"/>
     <w:lsdException w:name="Table Grid" w:uiPriority="59"/>
     <w:lsdException w:name="Table Theme" w:semiHidden="1" w:unhideWhenUsed="1"/>
@@ -4241,18 +6783,22 @@
     <w:lsdException w:name="List Table 5 Dark Accent 6" w:uiPriority="50"/>
     <w:lsdException w:name="List Table 6 Colorful Accent 6" w:uiPriority="51"/>
     <w:lsdException w:name="List Table 7 Colorful Accent 6" w:uiPriority="52"/>
+    <w:lsdException w:name="Mention" w:semiHidden="1" w:unhideWhenUsed="1"/>
+    <w:lsdException w:name="Smart Hyperlink" w:semiHidden="1" w:unhideWhenUsed="1"/>
+    <w:lsdException w:name="Hashtag" w:semiHidden="1" w:unhideWhenUsed="1"/>
+    <w:lsdException w:name="Unresolved Mention" w:semiHidden="1" w:unhideWhenUsed="1"/>
   </w:latentStyles>
-  <w:style w:type="paragraph" w:default="1" w:styleId="Normal">
+  <w:style w:type="paragraph" w:default="1" w:styleId="Binhthng">
     <w:name w:val="Normal"/>
     <w:qFormat/>
   </w:style>
-  <w:style w:type="character" w:default="1" w:styleId="DefaultParagraphFont">
+  <w:style w:type="character" w:default="1" w:styleId="Phngmcinhcuaoanvn">
     <w:name w:val="Default Paragraph Font"/>
     <w:uiPriority w:val="1"/>
     <w:semiHidden/>
     <w:unhideWhenUsed/>
   </w:style>
-  <w:style w:type="table" w:default="1" w:styleId="TableNormal">
+  <w:style w:type="table" w:default="1" w:styleId="BangThngthng">
     <w:name w:val="Normal Table"/>
     <w:uiPriority w:val="99"/>
     <w:semiHidden/>
@@ -4267,15 +6813,15 @@
       </w:tblCellMar>
     </w:tblPr>
   </w:style>
-  <w:style w:type="numbering" w:default="1" w:styleId="NoList">
+  <w:style w:type="numbering" w:default="1" w:styleId="Khngco">
     <w:name w:val="No List"/>
     <w:uiPriority w:val="99"/>
     <w:semiHidden/>
     <w:unhideWhenUsed/>
   </w:style>
-  <w:style w:type="paragraph" w:styleId="ListParagraph">
+  <w:style w:type="paragraph" w:styleId="oancuaDanhsach">
     <w:name w:val="List Paragraph"/>
-    <w:basedOn w:val="Normal"/>
+    <w:basedOn w:val="Binhthng"/>
     <w:uiPriority w:val="34"/>
     <w:qFormat/>
     <w:rsid w:val="00411094"/>
@@ -4284,9 +6830,9 @@
       <w:contextualSpacing/>
     </w:pPr>
   </w:style>
-  <w:style w:type="table" w:styleId="TableGrid">
+  <w:style w:type="table" w:styleId="LiBang">
     <w:name w:val="Table Grid"/>
-    <w:basedOn w:val="TableNormal"/>
+    <w:basedOn w:val="BangThngthng"/>
     <w:uiPriority w:val="59"/>
     <w:rsid w:val="00F95A94"/>
     <w:pPr>
@@ -4307,7 +6853,7 @@
   </w:style>
   <w:style w:type="character" w:customStyle="1" w:styleId="MyTable1Char">
     <w:name w:val="My Table 1 Char"/>
-    <w:basedOn w:val="DefaultParagraphFont"/>
+    <w:basedOn w:val="Phngmcinhcuaoanvn"/>
     <w:link w:val="MyTable1"/>
     <w:locked/>
     <w:rsid w:val="00301583"/>
@@ -4319,7 +6865,7 @@
   </w:style>
   <w:style w:type="paragraph" w:customStyle="1" w:styleId="MyTable1">
     <w:name w:val="My Table 1"/>
-    <w:basedOn w:val="Normal"/>
+    <w:basedOn w:val="Binhthng"/>
     <w:link w:val="MyTable1Char"/>
     <w:qFormat/>
     <w:rsid w:val="00301583"/>

</xml_diff>

<commit_message>
thêm Interface QL giao hàng vào [Team3][Interface]QuanLyKhuyenMai.docx
</commit_message>
<xml_diff>
--- a/BaoCao/Interface/[Team3][Interface]QuanLyKhuyenMai.docx
+++ b/BaoCao/Interface/[Team3][Interface]QuanLyKhuyenMai.docx
@@ -3608,15 +3608,16 @@
       </w:r>
     </w:p>
     <w:p>
+      <w:bookmarkStart w:id="0" w:name="_GoBack"/>
       <w:r>
         <w:rPr>
           <w:noProof/>
         </w:rPr>
         <w:drawing>
           <wp:inline distT="0" distB="0" distL="0" distR="0">
-            <wp:extent cx="5943600" cy="4083050"/>
-            <wp:effectExtent l="0" t="0" r="0" b="0"/>
-            <wp:docPr id="7" name="Hình ảnh 7" descr="Tạo hình cắt từ Màn hình"/>
+            <wp:extent cx="5943600" cy="3901440"/>
+            <wp:effectExtent l="0" t="0" r="0" b="3810"/>
+            <wp:docPr id="2" name="Hình ảnh 2" descr="Tạo hình cắt từ Màn hình"/>
             <wp:cNvGraphicFramePr>
               <a:graphicFrameLocks xmlns:a="http://schemas.openxmlformats.org/drawingml/2006/main" noChangeAspect="1"/>
             </wp:cNvGraphicFramePr>
@@ -3624,7 +3625,7 @@
               <a:graphicData uri="http://schemas.openxmlformats.org/drawingml/2006/picture">
                 <pic:pic xmlns:pic="http://schemas.openxmlformats.org/drawingml/2006/picture">
                   <pic:nvPicPr>
-                    <pic:cNvPr id="7" name="81034AF.tmp"/>
+                    <pic:cNvPr id="2" name="140D725.tmp"/>
                     <pic:cNvPicPr/>
                   </pic:nvPicPr>
                   <pic:blipFill>
@@ -3642,7 +3643,7 @@
                   <pic:spPr>
                     <a:xfrm>
                       <a:off x="0" y="0"/>
-                      <a:ext cx="5943600" cy="4083050"/>
+                      <a:ext cx="5943600" cy="3901440"/>
                     </a:xfrm>
                     <a:prstGeom prst="rect">
                       <a:avLst/>
@@ -3654,6 +3655,7 @@
           </wp:inline>
         </w:drawing>
       </w:r>
+      <w:bookmarkEnd w:id="0"/>
     </w:p>
     <w:p/>
     <w:tbl>
@@ -3867,15 +3869,7 @@
                 <w:sz w:val="26"/>
                 <w:szCs w:val="26"/>
               </w:rPr>
-              <w:t xml:space="preserve">Control </w:t>
-            </w:r>
-            <w:r>
-              <w:rPr>
-                <w:rFonts w:ascii="Times New Roman" w:hAnsi="Times New Roman" w:cs="Times New Roman"/>
-                <w:sz w:val="26"/>
-                <w:szCs w:val="26"/>
-              </w:rPr>
-              <w:t>điều khiển các tiêu chí tìm kiếm</w:t>
+              <w:t>Control điều khiển các tiêu chí tìm kiếm</w:t>
             </w:r>
           </w:p>
         </w:tc>
@@ -4077,15 +4071,7 @@
                 <w:sz w:val="26"/>
                 <w:szCs w:val="26"/>
               </w:rPr>
-              <w:t xml:space="preserve">Control </w:t>
-            </w:r>
-            <w:r>
-              <w:rPr>
-                <w:rFonts w:ascii="Times New Roman" w:hAnsi="Times New Roman" w:cs="Times New Roman"/>
-                <w:sz w:val="26"/>
-                <w:szCs w:val="26"/>
-              </w:rPr>
-              <w:t xml:space="preserve">hiển thị các danh sách đơn giao hàng </w:t>
+              <w:t xml:space="preserve">Control hiển thị các danh sách đơn giao hàng </w:t>
             </w:r>
             <w:r>
               <w:rPr>
@@ -4293,8 +4279,6 @@
               </w:rPr>
               <w:t>Chuyển sang trang để lập hóa đơn</w:t>
             </w:r>
-            <w:bookmarkStart w:id="0" w:name="_GoBack"/>
-            <w:bookmarkEnd w:id="0"/>
           </w:p>
         </w:tc>
       </w:tr>
@@ -4775,15 +4759,7 @@
                 <w:sz w:val="26"/>
                 <w:szCs w:val="26"/>
               </w:rPr>
-              <w:t xml:space="preserve">Control </w:t>
-            </w:r>
-            <w:r>
-              <w:rPr>
-                <w:rFonts w:ascii="Times New Roman" w:hAnsi="Times New Roman" w:cs="Times New Roman"/>
-                <w:sz w:val="26"/>
-                <w:szCs w:val="26"/>
-              </w:rPr>
-              <w:t xml:space="preserve">nhập các thông tin phiếu giao </w:t>
+              <w:t xml:space="preserve">Control nhập các thông tin phiếu giao </w:t>
             </w:r>
           </w:p>
         </w:tc>
@@ -5461,15 +5437,7 @@
                 <w:sz w:val="26"/>
                 <w:szCs w:val="26"/>
               </w:rPr>
-              <w:t xml:space="preserve">Control hiển thị các sản phẩm </w:t>
-            </w:r>
-            <w:r>
-              <w:rPr>
-                <w:rFonts w:ascii="Times New Roman" w:hAnsi="Times New Roman" w:cs="Times New Roman"/>
-                <w:sz w:val="26"/>
-                <w:szCs w:val="26"/>
-              </w:rPr>
-              <w:t>giao</w:t>
+              <w:t>Control hiển thị các sản phẩm giao</w:t>
             </w:r>
           </w:p>
         </w:tc>
@@ -5568,15 +5536,7 @@
                 <w:sz w:val="26"/>
                 <w:szCs w:val="26"/>
               </w:rPr>
-              <w:t xml:space="preserve">Cập nhật </w:t>
-            </w:r>
-            <w:r>
-              <w:rPr>
-                <w:rFonts w:ascii="Times New Roman" w:hAnsi="Times New Roman" w:cs="Times New Roman"/>
-                <w:sz w:val="26"/>
-                <w:szCs w:val="26"/>
-              </w:rPr>
-              <w:t>đơn giao hàng vào cơ sở dữ liệu</w:t>
+              <w:t>Cập nhật đơn giao hàng vào cơ sở dữ liệu</w:t>
             </w:r>
           </w:p>
         </w:tc>
@@ -5943,23 +5903,7 @@
                 <w:sz w:val="26"/>
                 <w:szCs w:val="26"/>
               </w:rPr>
-              <w:t xml:space="preserve">Control nhập các thông tin </w:t>
-            </w:r>
-            <w:r>
-              <w:rPr>
-                <w:rFonts w:ascii="Times New Roman" w:hAnsi="Times New Roman" w:cs="Times New Roman"/>
-                <w:sz w:val="26"/>
-                <w:szCs w:val="26"/>
-              </w:rPr>
-              <w:t>hóa đơn</w:t>
-            </w:r>
-            <w:r>
-              <w:rPr>
-                <w:rFonts w:ascii="Times New Roman" w:hAnsi="Times New Roman" w:cs="Times New Roman"/>
-                <w:sz w:val="26"/>
-                <w:szCs w:val="26"/>
-              </w:rPr>
-              <w:t xml:space="preserve"> </w:t>
+              <w:t xml:space="preserve">Control nhập các thông tin hóa đơn </w:t>
             </w:r>
           </w:p>
         </w:tc>
@@ -6061,15 +6005,7 @@
                 <w:sz w:val="26"/>
                 <w:szCs w:val="26"/>
               </w:rPr>
-              <w:t>Lưu hóa đơn</w:t>
-            </w:r>
-            <w:r>
-              <w:rPr>
-                <w:rFonts w:ascii="Times New Roman" w:hAnsi="Times New Roman" w:cs="Times New Roman"/>
-                <w:sz w:val="26"/>
-                <w:szCs w:val="26"/>
-              </w:rPr>
-              <w:t xml:space="preserve"> vào cơ sở dữ liệu</w:t>
+              <w:t>Lưu hóa đơn vào cơ sở dữ liệu</w:t>
             </w:r>
           </w:p>
         </w:tc>
@@ -6520,6 +6456,7 @@
     <w:lsdException w:name="HTML Sample" w:semiHidden="1" w:unhideWhenUsed="1"/>
     <w:lsdException w:name="HTML Typewriter" w:semiHidden="1" w:unhideWhenUsed="1"/>
     <w:lsdException w:name="HTML Variable" w:semiHidden="1" w:unhideWhenUsed="1"/>
+    <w:lsdException w:name="Normal Table" w:semiHidden="1" w:unhideWhenUsed="1"/>
     <w:lsdException w:name="annotation subject" w:semiHidden="1" w:unhideWhenUsed="1"/>
     <w:lsdException w:name="No List" w:semiHidden="1" w:unhideWhenUsed="1"/>
     <w:lsdException w:name="Outline List 1" w:semiHidden="1" w:unhideWhenUsed="1"/>
@@ -6563,8 +6500,10 @@
     <w:lsdException w:name="Table Elegant" w:semiHidden="1" w:unhideWhenUsed="1"/>
     <w:lsdException w:name="Table Professional" w:semiHidden="1" w:unhideWhenUsed="1"/>
     <w:lsdException w:name="Table Subtle 1" w:semiHidden="1" w:unhideWhenUsed="1"/>
+    <w:lsdException w:name="Table Subtle 2" w:semiHidden="1" w:unhideWhenUsed="1"/>
     <w:lsdException w:name="Table Web 1" w:semiHidden="1" w:unhideWhenUsed="1"/>
     <w:lsdException w:name="Table Web 2" w:semiHidden="1" w:unhideWhenUsed="1"/>
+    <w:lsdException w:name="Table Web 3" w:semiHidden="1" w:unhideWhenUsed="1"/>
     <w:lsdException w:name="Balloon Text" w:semiHidden="1" w:unhideWhenUsed="1"/>
     <w:lsdException w:name="Table Grid" w:uiPriority="59"/>
     <w:lsdException w:name="Table Theme" w:semiHidden="1" w:unhideWhenUsed="1"/>

</xml_diff>